<commit_message>
[FM-313] added pariman and remarks in budget monthly report
</commit_message>
<xml_diff>
--- a/reportserver/jsreportapp/data/प्रदेश सरकार.docx/content.docx
+++ b/reportserver/jsreportapp/data/प्रदेश सरकार.docx/content.docx
@@ -82,7 +82,31 @@
           <w:szCs w:val="18"/>
           <w:u w:val="single"/>
         </w:rPr>
-        <w:t>{{user_office}}</w:t>
+        <w:t>{{</w:t>
+      </w:r>
+      <w:proofErr w:type="spellStart"/>
+      <w:r>
+        <w:rPr>
+          <w:rFonts w:ascii="Nirmala UI" w:hAnsi="Nirmala UI" w:cs="Nirmala UI"/>
+          <w:b/>
+          <w:bCs/>
+          <w:sz w:val="18"/>
+          <w:szCs w:val="18"/>
+          <w:u w:val="single"/>
+        </w:rPr>
+        <w:t>user_office</w:t>
+      </w:r>
+      <w:proofErr w:type="spellEnd"/>
+      <w:r>
+        <w:rPr>
+          <w:rFonts w:ascii="Nirmala UI" w:hAnsi="Nirmala UI" w:cs="Nirmala UI"/>
+          <w:b/>
+          <w:bCs/>
+          <w:sz w:val="18"/>
+          <w:szCs w:val="18"/>
+          <w:u w:val="single"/>
+        </w:rPr>
+        <w:t>}}</w:t>
       </w:r>
     </w:p>
     <w:p>
@@ -214,7 +238,25 @@
                 <w:sz w:val="18"/>
                 <w:szCs w:val="18"/>
               </w:rPr>
-              <w:t>{{budget_total}}</w:t>
+              <w:t>{{</w:t>
+            </w:r>
+            <w:proofErr w:type="spellStart"/>
+            <w:r>
+              <w:rPr>
+                <w:rFonts w:ascii="Nirmala UI" w:hAnsi="Nirmala UI" w:cs="Nirmala UI"/>
+                <w:sz w:val="18"/>
+                <w:szCs w:val="18"/>
+              </w:rPr>
+              <w:t>budget_total</w:t>
+            </w:r>
+            <w:proofErr w:type="spellEnd"/>
+            <w:r>
+              <w:rPr>
+                <w:rFonts w:ascii="Nirmala UI" w:hAnsi="Nirmala UI" w:cs="Nirmala UI"/>
+                <w:sz w:val="18"/>
+                <w:szCs w:val="18"/>
+              </w:rPr>
+              <w:t>}}</w:t>
             </w:r>
           </w:p>
         </w:tc>
@@ -254,7 +296,29 @@
                 <w:sz w:val="18"/>
                 <w:szCs w:val="18"/>
               </w:rPr>
-              <w:t>{{arthik_barsa}}</w:t>
+              <w:t>{{</w:t>
+            </w:r>
+            <w:proofErr w:type="spellStart"/>
+            <w:r>
+              <w:rPr>
+                <w:rFonts w:ascii="Nirmala UI" w:hAnsi="Nirmala UI" w:cs="Nirmala UI"/>
+                <w:b/>
+                <w:bCs/>
+                <w:sz w:val="18"/>
+                <w:szCs w:val="18"/>
+              </w:rPr>
+              <w:t>arthik_barsa</w:t>
+            </w:r>
+            <w:proofErr w:type="spellEnd"/>
+            <w:r>
+              <w:rPr>
+                <w:rFonts w:ascii="Nirmala UI" w:hAnsi="Nirmala UI" w:cs="Nirmala UI"/>
+                <w:b/>
+                <w:bCs/>
+                <w:sz w:val="18"/>
+                <w:szCs w:val="18"/>
+              </w:rPr>
+              <w:t>}}</w:t>
             </w:r>
           </w:p>
         </w:tc>
@@ -1326,7 +1390,25 @@
                 <w:sz w:val="18"/>
                 <w:szCs w:val="18"/>
               </w:rPr>
-              <w:t>{{pungi}}</w:t>
+              <w:t>{{</w:t>
+            </w:r>
+            <w:proofErr w:type="spellStart"/>
+            <w:r>
+              <w:rPr>
+                <w:rFonts w:ascii="Nirmala UI" w:hAnsi="Nirmala UI" w:cs="Nirmala UI"/>
+                <w:sz w:val="18"/>
+                <w:szCs w:val="18"/>
+              </w:rPr>
+              <w:t>pungi</w:t>
+            </w:r>
+            <w:proofErr w:type="spellEnd"/>
+            <w:r>
+              <w:rPr>
+                <w:rFonts w:ascii="Nirmala UI" w:hAnsi="Nirmala UI" w:cs="Nirmala UI"/>
+                <w:sz w:val="18"/>
+                <w:szCs w:val="18"/>
+              </w:rPr>
+              <w:t>}}</w:t>
             </w:r>
           </w:p>
         </w:tc>
@@ -1624,7 +1706,61 @@
                 <w:sz w:val="18"/>
                 <w:szCs w:val="18"/>
               </w:rPr>
-              <w:t>{{#docxTable p_value}}{{sn}}</w:t>
+              <w:t>{{#</w:t>
+            </w:r>
+            <w:proofErr w:type="spellStart"/>
+            <w:r>
+              <w:rPr>
+                <w:rFonts w:ascii="Nirmala UI" w:hAnsi="Nirmala UI" w:cs="Nirmala UI"/>
+                <w:sz w:val="18"/>
+                <w:szCs w:val="18"/>
+              </w:rPr>
+              <w:t>docxTable</w:t>
+            </w:r>
+            <w:proofErr w:type="spellEnd"/>
+            <w:r>
+              <w:rPr>
+                <w:rFonts w:ascii="Nirmala UI" w:hAnsi="Nirmala UI" w:cs="Nirmala UI"/>
+                <w:sz w:val="18"/>
+                <w:szCs w:val="18"/>
+              </w:rPr>
+              <w:t xml:space="preserve"> </w:t>
+            </w:r>
+            <w:proofErr w:type="spellStart"/>
+            <w:r>
+              <w:rPr>
+                <w:rFonts w:ascii="Nirmala UI" w:hAnsi="Nirmala UI" w:cs="Nirmala UI"/>
+                <w:sz w:val="18"/>
+                <w:szCs w:val="18"/>
+              </w:rPr>
+              <w:t>p_value</w:t>
+            </w:r>
+            <w:proofErr w:type="spellEnd"/>
+            <w:r>
+              <w:rPr>
+                <w:rFonts w:ascii="Nirmala UI" w:hAnsi="Nirmala UI" w:cs="Nirmala UI"/>
+                <w:sz w:val="18"/>
+                <w:szCs w:val="18"/>
+              </w:rPr>
+              <w:t>}}{{</w:t>
+            </w:r>
+            <w:proofErr w:type="spellStart"/>
+            <w:r>
+              <w:rPr>
+                <w:rFonts w:ascii="Nirmala UI" w:hAnsi="Nirmala UI" w:cs="Nirmala UI"/>
+                <w:sz w:val="18"/>
+                <w:szCs w:val="18"/>
+              </w:rPr>
+              <w:t>sn</w:t>
+            </w:r>
+            <w:proofErr w:type="spellEnd"/>
+            <w:r>
+              <w:rPr>
+                <w:rFonts w:ascii="Nirmala UI" w:hAnsi="Nirmala UI" w:cs="Nirmala UI"/>
+                <w:sz w:val="18"/>
+                <w:szCs w:val="18"/>
+              </w:rPr>
+              <w:t>}}</w:t>
             </w:r>
           </w:p>
         </w:tc>
@@ -1649,7 +1785,25 @@
                 <w:sz w:val="18"/>
                 <w:szCs w:val="18"/>
               </w:rPr>
-              <w:t>{{karyakram_name}}</w:t>
+              <w:t>{{</w:t>
+            </w:r>
+            <w:proofErr w:type="spellStart"/>
+            <w:r>
+              <w:rPr>
+                <w:rFonts w:ascii="Nirmala UI" w:hAnsi="Nirmala UI" w:cs="Nirmala UI"/>
+                <w:sz w:val="18"/>
+                <w:szCs w:val="18"/>
+              </w:rPr>
+              <w:t>karyakram_name</w:t>
+            </w:r>
+            <w:proofErr w:type="spellEnd"/>
+            <w:r>
+              <w:rPr>
+                <w:rFonts w:ascii="Nirmala UI" w:hAnsi="Nirmala UI" w:cs="Nirmala UI"/>
+                <w:sz w:val="18"/>
+                <w:szCs w:val="18"/>
+              </w:rPr>
+              <w:t>}}</w:t>
             </w:r>
           </w:p>
         </w:tc>
@@ -1685,6 +1839,40 @@
                 <w:szCs w:val="18"/>
               </w:rPr>
             </w:pPr>
+            <w:r>
+              <w:rPr>
+                <w:rFonts w:ascii="Nirmala UI" w:hAnsi="Nirmala UI" w:cs="Nirmala UI"/>
+                <w:sz w:val="18"/>
+                <w:szCs w:val="18"/>
+              </w:rPr>
+              <w:t>{{</w:t>
+            </w:r>
+            <w:proofErr w:type="spellStart"/>
+            <w:r>
+              <w:rPr>
+                <w:rFonts w:ascii="Nirmala UI" w:hAnsi="Nirmala UI" w:cs="Nirmala UI"/>
+                <w:sz w:val="18"/>
+                <w:szCs w:val="18"/>
+              </w:rPr>
+              <w:t>barsik_lakshay_</w:t>
+            </w:r>
+            <w:r>
+              <w:rPr>
+                <w:rFonts w:ascii="Nirmala UI" w:hAnsi="Nirmala UI" w:cs="Nirmala UI"/>
+                <w:sz w:val="18"/>
+                <w:szCs w:val="18"/>
+              </w:rPr>
+              <w:t>pariman</w:t>
+            </w:r>
+            <w:proofErr w:type="spellEnd"/>
+            <w:r>
+              <w:rPr>
+                <w:rFonts w:ascii="Nirmala UI" w:hAnsi="Nirmala UI" w:cs="Nirmala UI"/>
+                <w:sz w:val="18"/>
+                <w:szCs w:val="18"/>
+              </w:rPr>
+              <w:t>}}</w:t>
+            </w:r>
           </w:p>
         </w:tc>
         <w:tc>
@@ -1708,7 +1896,25 @@
                 <w:sz w:val="18"/>
                 <w:szCs w:val="18"/>
               </w:rPr>
-              <w:t>{{barsik_lakshay_amount}}</w:t>
+              <w:t>{{</w:t>
+            </w:r>
+            <w:proofErr w:type="spellStart"/>
+            <w:r>
+              <w:rPr>
+                <w:rFonts w:ascii="Nirmala UI" w:hAnsi="Nirmala UI" w:cs="Nirmala UI"/>
+                <w:sz w:val="18"/>
+                <w:szCs w:val="18"/>
+              </w:rPr>
+              <w:t>barsik_lakshay_amount</w:t>
+            </w:r>
+            <w:proofErr w:type="spellEnd"/>
+            <w:r>
+              <w:rPr>
+                <w:rFonts w:ascii="Nirmala UI" w:hAnsi="Nirmala UI" w:cs="Nirmala UI"/>
+                <w:sz w:val="18"/>
+                <w:szCs w:val="18"/>
+              </w:rPr>
+              <w:t>}}</w:t>
             </w:r>
           </w:p>
         </w:tc>
@@ -1727,6 +1933,40 @@
                 <w:szCs w:val="18"/>
               </w:rPr>
             </w:pPr>
+            <w:r>
+              <w:rPr>
+                <w:rFonts w:ascii="Nirmala UI" w:hAnsi="Nirmala UI" w:cs="Nirmala UI"/>
+                <w:sz w:val="18"/>
+                <w:szCs w:val="18"/>
+              </w:rPr>
+              <w:t>{{</w:t>
+            </w:r>
+            <w:proofErr w:type="spellStart"/>
+            <w:r>
+              <w:rPr>
+                <w:rFonts w:ascii="Nirmala UI" w:hAnsi="Nirmala UI" w:cs="Nirmala UI"/>
+                <w:sz w:val="18"/>
+                <w:szCs w:val="18"/>
+              </w:rPr>
+              <w:t>chaumasik_lakshay_</w:t>
+            </w:r>
+            <w:r>
+              <w:rPr>
+                <w:rFonts w:ascii="Nirmala UI" w:hAnsi="Nirmala UI" w:cs="Nirmala UI"/>
+                <w:sz w:val="18"/>
+                <w:szCs w:val="18"/>
+              </w:rPr>
+              <w:t>pariman</w:t>
+            </w:r>
+            <w:proofErr w:type="spellEnd"/>
+            <w:r>
+              <w:rPr>
+                <w:rFonts w:ascii="Nirmala UI" w:hAnsi="Nirmala UI" w:cs="Nirmala UI"/>
+                <w:sz w:val="18"/>
+                <w:szCs w:val="18"/>
+              </w:rPr>
+              <w:t>}}</w:t>
+            </w:r>
           </w:p>
         </w:tc>
         <w:tc>
@@ -1750,7 +1990,25 @@
                 <w:sz w:val="18"/>
                 <w:szCs w:val="18"/>
               </w:rPr>
-              <w:t>{{chaumasik_lakshay_amount}}</w:t>
+              <w:t>{{</w:t>
+            </w:r>
+            <w:proofErr w:type="spellStart"/>
+            <w:r>
+              <w:rPr>
+                <w:rFonts w:ascii="Nirmala UI" w:hAnsi="Nirmala UI" w:cs="Nirmala UI"/>
+                <w:sz w:val="18"/>
+                <w:szCs w:val="18"/>
+              </w:rPr>
+              <w:t>chaumasik_lakshay_amount</w:t>
+            </w:r>
+            <w:proofErr w:type="spellEnd"/>
+            <w:r>
+              <w:rPr>
+                <w:rFonts w:ascii="Nirmala UI" w:hAnsi="Nirmala UI" w:cs="Nirmala UI"/>
+                <w:sz w:val="18"/>
+                <w:szCs w:val="18"/>
+              </w:rPr>
+              <w:t>}}</w:t>
             </w:r>
           </w:p>
         </w:tc>
@@ -1769,6 +2027,48 @@
                 <w:szCs w:val="18"/>
               </w:rPr>
             </w:pPr>
+            <w:r>
+              <w:rPr>
+                <w:rFonts w:ascii="Nirmala UI" w:hAnsi="Nirmala UI" w:cs="Nirmala UI"/>
+                <w:sz w:val="18"/>
+                <w:szCs w:val="18"/>
+              </w:rPr>
+              <w:t>{{</w:t>
+            </w:r>
+            <w:proofErr w:type="spellStart"/>
+            <w:r>
+              <w:rPr>
+                <w:rFonts w:ascii="Nirmala UI" w:hAnsi="Nirmala UI" w:cs="Nirmala UI"/>
+                <w:sz w:val="18"/>
+                <w:szCs w:val="18"/>
+              </w:rPr>
+              <w:t>gata_chaumasik_</w:t>
+            </w:r>
+            <w:r>
+              <w:rPr>
+                <w:rFonts w:ascii="Nirmala UI" w:hAnsi="Nirmala UI" w:cs="Nirmala UI"/>
+                <w:sz w:val="18"/>
+                <w:szCs w:val="18"/>
+              </w:rPr>
+              <w:t>pariman_</w:t>
+            </w:r>
+            <w:r>
+              <w:rPr>
+                <w:rFonts w:ascii="Nirmala UI" w:hAnsi="Nirmala UI" w:cs="Nirmala UI"/>
+                <w:sz w:val="18"/>
+                <w:szCs w:val="18"/>
+              </w:rPr>
+              <w:t>pragati</w:t>
+            </w:r>
+            <w:proofErr w:type="spellEnd"/>
+            <w:r>
+              <w:rPr>
+                <w:rFonts w:ascii="Nirmala UI" w:hAnsi="Nirmala UI" w:cs="Nirmala UI"/>
+                <w:sz w:val="18"/>
+                <w:szCs w:val="18"/>
+              </w:rPr>
+              <w:t>}}</w:t>
+            </w:r>
           </w:p>
         </w:tc>
         <w:tc>
@@ -1792,7 +2092,25 @@
                 <w:sz w:val="18"/>
                 <w:szCs w:val="18"/>
               </w:rPr>
-              <w:t>{{gata_chaumasik_pragati}}</w:t>
+              <w:t>{{</w:t>
+            </w:r>
+            <w:proofErr w:type="spellStart"/>
+            <w:r>
+              <w:rPr>
+                <w:rFonts w:ascii="Nirmala UI" w:hAnsi="Nirmala UI" w:cs="Nirmala UI"/>
+                <w:sz w:val="18"/>
+                <w:szCs w:val="18"/>
+              </w:rPr>
+              <w:t>gata_chaumasik_pragati</w:t>
+            </w:r>
+            <w:proofErr w:type="spellEnd"/>
+            <w:r>
+              <w:rPr>
+                <w:rFonts w:ascii="Nirmala UI" w:hAnsi="Nirmala UI" w:cs="Nirmala UI"/>
+                <w:sz w:val="18"/>
+                <w:szCs w:val="18"/>
+              </w:rPr>
+              <w:t>}}</w:t>
             </w:r>
           </w:p>
         </w:tc>
@@ -1811,6 +2129,48 @@
                 <w:szCs w:val="18"/>
               </w:rPr>
             </w:pPr>
+            <w:r>
+              <w:rPr>
+                <w:rFonts w:ascii="Nirmala UI" w:hAnsi="Nirmala UI" w:cs="Nirmala UI"/>
+                <w:sz w:val="18"/>
+                <w:szCs w:val="18"/>
+              </w:rPr>
+              <w:t>{{</w:t>
+            </w:r>
+            <w:proofErr w:type="spellStart"/>
+            <w:r>
+              <w:rPr>
+                <w:rFonts w:ascii="Nirmala UI" w:hAnsi="Nirmala UI" w:cs="Nirmala UI"/>
+                <w:sz w:val="18"/>
+                <w:szCs w:val="18"/>
+              </w:rPr>
+              <w:t>gata_mahina_</w:t>
+            </w:r>
+            <w:r>
+              <w:rPr>
+                <w:rFonts w:ascii="Nirmala UI" w:hAnsi="Nirmala UI" w:cs="Nirmala UI"/>
+                <w:sz w:val="18"/>
+                <w:szCs w:val="18"/>
+              </w:rPr>
+              <w:t>pariman_</w:t>
+            </w:r>
+            <w:r>
+              <w:rPr>
+                <w:rFonts w:ascii="Nirmala UI" w:hAnsi="Nirmala UI" w:cs="Nirmala UI"/>
+                <w:sz w:val="18"/>
+                <w:szCs w:val="18"/>
+              </w:rPr>
+              <w:t>pragati</w:t>
+            </w:r>
+            <w:proofErr w:type="spellEnd"/>
+            <w:r>
+              <w:rPr>
+                <w:rFonts w:ascii="Nirmala UI" w:hAnsi="Nirmala UI" w:cs="Nirmala UI"/>
+                <w:sz w:val="18"/>
+                <w:szCs w:val="18"/>
+              </w:rPr>
+              <w:t>}}</w:t>
+            </w:r>
           </w:p>
         </w:tc>
         <w:tc>
@@ -1834,7 +2194,25 @@
                 <w:sz w:val="18"/>
                 <w:szCs w:val="18"/>
               </w:rPr>
-              <w:t>{{gata_mahina_pragati}}</w:t>
+              <w:t>{{</w:t>
+            </w:r>
+            <w:proofErr w:type="spellStart"/>
+            <w:r>
+              <w:rPr>
+                <w:rFonts w:ascii="Nirmala UI" w:hAnsi="Nirmala UI" w:cs="Nirmala UI"/>
+                <w:sz w:val="18"/>
+                <w:szCs w:val="18"/>
+              </w:rPr>
+              <w:t>gata_mahina_pragati</w:t>
+            </w:r>
+            <w:proofErr w:type="spellEnd"/>
+            <w:r>
+              <w:rPr>
+                <w:rFonts w:ascii="Nirmala UI" w:hAnsi="Nirmala UI" w:cs="Nirmala UI"/>
+                <w:sz w:val="18"/>
+                <w:szCs w:val="18"/>
+              </w:rPr>
+              <w:t>}}</w:t>
             </w:r>
           </w:p>
         </w:tc>
@@ -1853,6 +2231,48 @@
                 <w:szCs w:val="18"/>
               </w:rPr>
             </w:pPr>
+            <w:r>
+              <w:rPr>
+                <w:rFonts w:ascii="Nirmala UI" w:hAnsi="Nirmala UI" w:cs="Nirmala UI"/>
+                <w:sz w:val="18"/>
+                <w:szCs w:val="18"/>
+              </w:rPr>
+              <w:t>{{</w:t>
+            </w:r>
+            <w:proofErr w:type="spellStart"/>
+            <w:r>
+              <w:rPr>
+                <w:rFonts w:ascii="Nirmala UI" w:hAnsi="Nirmala UI" w:cs="Nirmala UI"/>
+                <w:sz w:val="18"/>
+                <w:szCs w:val="18"/>
+              </w:rPr>
+              <w:t>yes_mahina</w:t>
+            </w:r>
+            <w:r>
+              <w:rPr>
+                <w:rFonts w:ascii="Nirmala UI" w:hAnsi="Nirmala UI" w:cs="Nirmala UI"/>
+                <w:sz w:val="18"/>
+                <w:szCs w:val="18"/>
+              </w:rPr>
+              <w:t>_pariman</w:t>
+            </w:r>
+            <w:r>
+              <w:rPr>
+                <w:rFonts w:ascii="Nirmala UI" w:hAnsi="Nirmala UI" w:cs="Nirmala UI"/>
+                <w:sz w:val="18"/>
+                <w:szCs w:val="18"/>
+              </w:rPr>
+              <w:t>_pragati</w:t>
+            </w:r>
+            <w:proofErr w:type="spellEnd"/>
+            <w:r>
+              <w:rPr>
+                <w:rFonts w:ascii="Nirmala UI" w:hAnsi="Nirmala UI" w:cs="Nirmala UI"/>
+                <w:sz w:val="18"/>
+                <w:szCs w:val="18"/>
+              </w:rPr>
+              <w:t>}}</w:t>
+            </w:r>
           </w:p>
         </w:tc>
         <w:tc>
@@ -1876,7 +2296,25 @@
                 <w:sz w:val="18"/>
                 <w:szCs w:val="18"/>
               </w:rPr>
-              <w:t>{{yes_mahina_pragati}}</w:t>
+              <w:t>{{</w:t>
+            </w:r>
+            <w:proofErr w:type="spellStart"/>
+            <w:r>
+              <w:rPr>
+                <w:rFonts w:ascii="Nirmala UI" w:hAnsi="Nirmala UI" w:cs="Nirmala UI"/>
+                <w:sz w:val="18"/>
+                <w:szCs w:val="18"/>
+              </w:rPr>
+              <w:t>yes_mahina_pragati</w:t>
+            </w:r>
+            <w:proofErr w:type="spellEnd"/>
+            <w:r>
+              <w:rPr>
+                <w:rFonts w:ascii="Nirmala UI" w:hAnsi="Nirmala UI" w:cs="Nirmala UI"/>
+                <w:sz w:val="18"/>
+                <w:szCs w:val="18"/>
+              </w:rPr>
+              <w:t>}}</w:t>
             </w:r>
           </w:p>
         </w:tc>
@@ -1895,6 +2333,48 @@
                 <w:szCs w:val="18"/>
               </w:rPr>
             </w:pPr>
+            <w:r>
+              <w:rPr>
+                <w:rFonts w:ascii="Nirmala UI" w:hAnsi="Nirmala UI" w:cs="Nirmala UI"/>
+                <w:sz w:val="18"/>
+                <w:szCs w:val="18"/>
+              </w:rPr>
+              <w:t>{{</w:t>
+            </w:r>
+            <w:proofErr w:type="spellStart"/>
+            <w:r>
+              <w:rPr>
+                <w:rFonts w:ascii="Nirmala UI" w:hAnsi="Nirmala UI" w:cs="Nirmala UI"/>
+                <w:sz w:val="18"/>
+                <w:szCs w:val="18"/>
+              </w:rPr>
+              <w:t>mahina_</w:t>
+            </w:r>
+            <w:r>
+              <w:rPr>
+                <w:rFonts w:ascii="Nirmala UI" w:hAnsi="Nirmala UI" w:cs="Nirmala UI"/>
+                <w:sz w:val="18"/>
+                <w:szCs w:val="18"/>
+              </w:rPr>
+              <w:t>pariman_</w:t>
+            </w:r>
+            <w:r>
+              <w:rPr>
+                <w:rFonts w:ascii="Nirmala UI" w:hAnsi="Nirmala UI" w:cs="Nirmala UI"/>
+                <w:sz w:val="18"/>
+                <w:szCs w:val="18"/>
+              </w:rPr>
+              <w:t>pragati</w:t>
+            </w:r>
+            <w:proofErr w:type="spellEnd"/>
+            <w:r>
+              <w:rPr>
+                <w:rFonts w:ascii="Nirmala UI" w:hAnsi="Nirmala UI" w:cs="Nirmala UI"/>
+                <w:sz w:val="18"/>
+                <w:szCs w:val="18"/>
+              </w:rPr>
+              <w:t>}}</w:t>
+            </w:r>
           </w:p>
         </w:tc>
         <w:tc>
@@ -1918,7 +2398,25 @@
                 <w:sz w:val="18"/>
                 <w:szCs w:val="18"/>
               </w:rPr>
-              <w:t>{{mahina_pragati}}</w:t>
+              <w:t>{{</w:t>
+            </w:r>
+            <w:proofErr w:type="spellStart"/>
+            <w:r>
+              <w:rPr>
+                <w:rFonts w:ascii="Nirmala UI" w:hAnsi="Nirmala UI" w:cs="Nirmala UI"/>
+                <w:sz w:val="18"/>
+                <w:szCs w:val="18"/>
+              </w:rPr>
+              <w:t>mahina_pragati</w:t>
+            </w:r>
+            <w:proofErr w:type="spellEnd"/>
+            <w:r>
+              <w:rPr>
+                <w:rFonts w:ascii="Nirmala UI" w:hAnsi="Nirmala UI" w:cs="Nirmala UI"/>
+                <w:sz w:val="18"/>
+                <w:szCs w:val="18"/>
+              </w:rPr>
+              <w:t>}}</w:t>
             </w:r>
           </w:p>
         </w:tc>
@@ -1937,6 +2435,48 @@
                 <w:szCs w:val="18"/>
               </w:rPr>
             </w:pPr>
+            <w:r>
+              <w:rPr>
+                <w:rFonts w:ascii="Nirmala UI" w:hAnsi="Nirmala UI" w:cs="Nirmala UI"/>
+                <w:sz w:val="18"/>
+                <w:szCs w:val="18"/>
+              </w:rPr>
+              <w:t>{{</w:t>
+            </w:r>
+            <w:proofErr w:type="spellStart"/>
+            <w:r>
+              <w:rPr>
+                <w:rFonts w:ascii="Nirmala UI" w:hAnsi="Nirmala UI" w:cs="Nirmala UI"/>
+                <w:sz w:val="18"/>
+                <w:szCs w:val="18"/>
+              </w:rPr>
+              <w:t>mahina_</w:t>
+            </w:r>
+            <w:r>
+              <w:rPr>
+                <w:rFonts w:ascii="Nirmala UI" w:hAnsi="Nirmala UI" w:cs="Nirmala UI"/>
+                <w:sz w:val="18"/>
+                <w:szCs w:val="18"/>
+              </w:rPr>
+              <w:t>pariman_</w:t>
+            </w:r>
+            <w:r>
+              <w:rPr>
+                <w:rFonts w:ascii="Nirmala UI" w:hAnsi="Nirmala UI" w:cs="Nirmala UI"/>
+                <w:sz w:val="18"/>
+                <w:szCs w:val="18"/>
+              </w:rPr>
+              <w:t>pragati_percent</w:t>
+            </w:r>
+            <w:proofErr w:type="spellEnd"/>
+            <w:r>
+              <w:rPr>
+                <w:rFonts w:ascii="Nirmala UI" w:hAnsi="Nirmala UI" w:cs="Nirmala UI"/>
+                <w:sz w:val="18"/>
+                <w:szCs w:val="18"/>
+              </w:rPr>
+              <w:t>}}</w:t>
+            </w:r>
           </w:p>
         </w:tc>
         <w:tc>
@@ -1960,7 +2500,43 @@
                 <w:sz w:val="18"/>
                 <w:szCs w:val="18"/>
               </w:rPr>
-              <w:t>{{mahina_pragati_percent}}{{/docxTable}}</w:t>
+              <w:t>{{</w:t>
+            </w:r>
+            <w:proofErr w:type="spellStart"/>
+            <w:r>
+              <w:rPr>
+                <w:rFonts w:ascii="Nirmala UI" w:hAnsi="Nirmala UI" w:cs="Nirmala UI"/>
+                <w:sz w:val="18"/>
+                <w:szCs w:val="18"/>
+              </w:rPr>
+              <w:t>mahina_pragati_percent</w:t>
+            </w:r>
+            <w:proofErr w:type="spellEnd"/>
+            <w:r>
+              <w:rPr>
+                <w:rFonts w:ascii="Nirmala UI" w:hAnsi="Nirmala UI" w:cs="Nirmala UI"/>
+                <w:sz w:val="18"/>
+                <w:szCs w:val="18"/>
+              </w:rPr>
+              <w:t>}}{{/</w:t>
+            </w:r>
+            <w:proofErr w:type="spellStart"/>
+            <w:r>
+              <w:rPr>
+                <w:rFonts w:ascii="Nirmala UI" w:hAnsi="Nirmala UI" w:cs="Nirmala UI"/>
+                <w:sz w:val="18"/>
+                <w:szCs w:val="18"/>
+              </w:rPr>
+              <w:t>docxTable</w:t>
+            </w:r>
+            <w:proofErr w:type="spellEnd"/>
+            <w:r>
+              <w:rPr>
+                <w:rFonts w:ascii="Nirmala UI" w:hAnsi="Nirmala UI" w:cs="Nirmala UI"/>
+                <w:sz w:val="18"/>
+                <w:szCs w:val="18"/>
+              </w:rPr>
+              <w:t>}}</w:t>
             </w:r>
           </w:p>
         </w:tc>
@@ -1973,12 +2549,26 @@
               <w:spacing w:line="360" w:lineRule="auto"/>
               <w:rPr>
                 <w:rFonts w:ascii="Nirmala UI" w:hAnsi="Nirmala UI" w:cs="Nirmala UI"/>
-                <w:b/>
-                <w:bCs/>
-                <w:sz w:val="18"/>
-                <w:szCs w:val="18"/>
-              </w:rPr>
-            </w:pPr>
+                <w:sz w:val="18"/>
+                <w:szCs w:val="18"/>
+              </w:rPr>
+            </w:pPr>
+            <w:r>
+              <w:rPr>
+                <w:rFonts w:ascii="Nirmala UI" w:hAnsi="Nirmala UI" w:cs="Nirmala UI"/>
+                <w:sz w:val="18"/>
+                <w:szCs w:val="18"/>
+              </w:rPr>
+              <w:t>{{remarks}</w:t>
+            </w:r>
+            <w:r>
+              <w:rPr>
+                <w:rFonts w:ascii="Nirmala UI" w:hAnsi="Nirmala UI" w:cs="Nirmala UI"/>
+                <w:sz w:val="18"/>
+                <w:szCs w:val="18"/>
+              </w:rPr>
+              <w:t>}</w:t>
+            </w:r>
           </w:p>
         </w:tc>
       </w:tr>
@@ -2056,6 +2646,48 @@
                 <w:szCs w:val="18"/>
               </w:rPr>
             </w:pPr>
+            <w:r>
+              <w:rPr>
+                <w:rFonts w:ascii="Nirmala UI" w:hAnsi="Nirmala UI" w:cs="Nirmala UI"/>
+                <w:sz w:val="18"/>
+                <w:szCs w:val="18"/>
+              </w:rPr>
+              <w:t>{{</w:t>
+            </w:r>
+            <w:proofErr w:type="spellStart"/>
+            <w:r>
+              <w:rPr>
+                <w:rFonts w:ascii="Nirmala UI" w:hAnsi="Nirmala UI" w:cs="Nirmala UI"/>
+                <w:sz w:val="18"/>
+                <w:szCs w:val="18"/>
+              </w:rPr>
+              <w:t>p_total.b</w:t>
+            </w:r>
+            <w:r>
+              <w:rPr>
+                <w:rFonts w:ascii="Nirmala UI" w:hAnsi="Nirmala UI" w:cs="Nirmala UI"/>
+                <w:sz w:val="18"/>
+                <w:szCs w:val="18"/>
+              </w:rPr>
+              <w:t>_p</w:t>
+            </w:r>
+            <w:r>
+              <w:rPr>
+                <w:rFonts w:ascii="Nirmala UI" w:hAnsi="Nirmala UI" w:cs="Nirmala UI"/>
+                <w:sz w:val="18"/>
+                <w:szCs w:val="18"/>
+              </w:rPr>
+              <w:t>_sum</w:t>
+            </w:r>
+            <w:proofErr w:type="spellEnd"/>
+            <w:r>
+              <w:rPr>
+                <w:rFonts w:ascii="Nirmala UI" w:hAnsi="Nirmala UI" w:cs="Nirmala UI"/>
+                <w:sz w:val="18"/>
+                <w:szCs w:val="18"/>
+              </w:rPr>
+              <w:t>}}</w:t>
+            </w:r>
           </w:p>
         </w:tc>
         <w:tc>
@@ -2079,7 +2711,25 @@
                 <w:sz w:val="18"/>
                 <w:szCs w:val="18"/>
               </w:rPr>
-              <w:t>{{p_total.b_sum}}</w:t>
+              <w:t>{{</w:t>
+            </w:r>
+            <w:proofErr w:type="spellStart"/>
+            <w:r>
+              <w:rPr>
+                <w:rFonts w:ascii="Nirmala UI" w:hAnsi="Nirmala UI" w:cs="Nirmala UI"/>
+                <w:sz w:val="18"/>
+                <w:szCs w:val="18"/>
+              </w:rPr>
+              <w:t>p_total.b_sum</w:t>
+            </w:r>
+            <w:proofErr w:type="spellEnd"/>
+            <w:r>
+              <w:rPr>
+                <w:rFonts w:ascii="Nirmala UI" w:hAnsi="Nirmala UI" w:cs="Nirmala UI"/>
+                <w:sz w:val="18"/>
+                <w:szCs w:val="18"/>
+              </w:rPr>
+              <w:t>}}</w:t>
             </w:r>
           </w:p>
         </w:tc>
@@ -2098,6 +2748,48 @@
                 <w:szCs w:val="18"/>
               </w:rPr>
             </w:pPr>
+            <w:r>
+              <w:rPr>
+                <w:rFonts w:ascii="Nirmala UI" w:hAnsi="Nirmala UI" w:cs="Nirmala UI"/>
+                <w:sz w:val="18"/>
+                <w:szCs w:val="18"/>
+              </w:rPr>
+              <w:t>{{</w:t>
+            </w:r>
+            <w:proofErr w:type="spellStart"/>
+            <w:r>
+              <w:rPr>
+                <w:rFonts w:ascii="Nirmala UI" w:hAnsi="Nirmala UI" w:cs="Nirmala UI"/>
+                <w:sz w:val="18"/>
+                <w:szCs w:val="18"/>
+              </w:rPr>
+              <w:t>p_total.c_</w:t>
+            </w:r>
+            <w:r>
+              <w:rPr>
+                <w:rFonts w:ascii="Nirmala UI" w:hAnsi="Nirmala UI" w:cs="Nirmala UI"/>
+                <w:sz w:val="18"/>
+                <w:szCs w:val="18"/>
+              </w:rPr>
+              <w:t>p_</w:t>
+            </w:r>
+            <w:r>
+              <w:rPr>
+                <w:rFonts w:ascii="Nirmala UI" w:hAnsi="Nirmala UI" w:cs="Nirmala UI"/>
+                <w:sz w:val="18"/>
+                <w:szCs w:val="18"/>
+              </w:rPr>
+              <w:t>sum</w:t>
+            </w:r>
+            <w:proofErr w:type="spellEnd"/>
+            <w:r>
+              <w:rPr>
+                <w:rFonts w:ascii="Nirmala UI" w:hAnsi="Nirmala UI" w:cs="Nirmala UI"/>
+                <w:sz w:val="18"/>
+                <w:szCs w:val="18"/>
+              </w:rPr>
+              <w:t>}}</w:t>
+            </w:r>
           </w:p>
         </w:tc>
         <w:tc>
@@ -2121,7 +2813,25 @@
                 <w:sz w:val="18"/>
                 <w:szCs w:val="18"/>
               </w:rPr>
-              <w:t>{{p_total.c_sum}}</w:t>
+              <w:t>{{</w:t>
+            </w:r>
+            <w:proofErr w:type="spellStart"/>
+            <w:r>
+              <w:rPr>
+                <w:rFonts w:ascii="Nirmala UI" w:hAnsi="Nirmala UI" w:cs="Nirmala UI"/>
+                <w:sz w:val="18"/>
+                <w:szCs w:val="18"/>
+              </w:rPr>
+              <w:t>p_total.c_sum</w:t>
+            </w:r>
+            <w:proofErr w:type="spellEnd"/>
+            <w:r>
+              <w:rPr>
+                <w:rFonts w:ascii="Nirmala UI" w:hAnsi="Nirmala UI" w:cs="Nirmala UI"/>
+                <w:sz w:val="18"/>
+                <w:szCs w:val="18"/>
+              </w:rPr>
+              <w:t>}}</w:t>
             </w:r>
           </w:p>
         </w:tc>
@@ -2140,6 +2850,48 @@
                 <w:szCs w:val="18"/>
               </w:rPr>
             </w:pPr>
+            <w:r>
+              <w:rPr>
+                <w:rFonts w:ascii="Nirmala UI" w:hAnsi="Nirmala UI" w:cs="Nirmala UI"/>
+                <w:sz w:val="18"/>
+                <w:szCs w:val="18"/>
+              </w:rPr>
+              <w:t>{{</w:t>
+            </w:r>
+            <w:proofErr w:type="spellStart"/>
+            <w:r>
+              <w:rPr>
+                <w:rFonts w:ascii="Nirmala UI" w:hAnsi="Nirmala UI" w:cs="Nirmala UI"/>
+                <w:sz w:val="18"/>
+                <w:szCs w:val="18"/>
+              </w:rPr>
+              <w:t>p_total.gc</w:t>
+            </w:r>
+            <w:r>
+              <w:rPr>
+                <w:rFonts w:ascii="Nirmala UI" w:hAnsi="Nirmala UI" w:cs="Nirmala UI"/>
+                <w:sz w:val="18"/>
+                <w:szCs w:val="18"/>
+              </w:rPr>
+              <w:t>_p</w:t>
+            </w:r>
+            <w:r>
+              <w:rPr>
+                <w:rFonts w:ascii="Nirmala UI" w:hAnsi="Nirmala UI" w:cs="Nirmala UI"/>
+                <w:sz w:val="18"/>
+                <w:szCs w:val="18"/>
+              </w:rPr>
+              <w:t>_sum</w:t>
+            </w:r>
+            <w:proofErr w:type="spellEnd"/>
+            <w:r>
+              <w:rPr>
+                <w:rFonts w:ascii="Nirmala UI" w:hAnsi="Nirmala UI" w:cs="Nirmala UI"/>
+                <w:sz w:val="18"/>
+                <w:szCs w:val="18"/>
+              </w:rPr>
+              <w:t>}}</w:t>
+            </w:r>
           </w:p>
         </w:tc>
         <w:tc>
@@ -2163,7 +2915,25 @@
                 <w:sz w:val="18"/>
                 <w:szCs w:val="18"/>
               </w:rPr>
-              <w:t>{{p_total.gc_sum}}</w:t>
+              <w:t>{{</w:t>
+            </w:r>
+            <w:proofErr w:type="spellStart"/>
+            <w:r>
+              <w:rPr>
+                <w:rFonts w:ascii="Nirmala UI" w:hAnsi="Nirmala UI" w:cs="Nirmala UI"/>
+                <w:sz w:val="18"/>
+                <w:szCs w:val="18"/>
+              </w:rPr>
+              <w:t>p_total.gc_sum</w:t>
+            </w:r>
+            <w:proofErr w:type="spellEnd"/>
+            <w:r>
+              <w:rPr>
+                <w:rFonts w:ascii="Nirmala UI" w:hAnsi="Nirmala UI" w:cs="Nirmala UI"/>
+                <w:sz w:val="18"/>
+                <w:szCs w:val="18"/>
+              </w:rPr>
+              <w:t>}}</w:t>
             </w:r>
           </w:p>
         </w:tc>
@@ -2182,6 +2952,48 @@
                 <w:szCs w:val="18"/>
               </w:rPr>
             </w:pPr>
+            <w:r>
+              <w:rPr>
+                <w:rFonts w:ascii="Nirmala UI" w:hAnsi="Nirmala UI" w:cs="Nirmala UI"/>
+                <w:sz w:val="18"/>
+                <w:szCs w:val="18"/>
+              </w:rPr>
+              <w:t>{{</w:t>
+            </w:r>
+            <w:proofErr w:type="spellStart"/>
+            <w:r>
+              <w:rPr>
+                <w:rFonts w:ascii="Nirmala UI" w:hAnsi="Nirmala UI" w:cs="Nirmala UI"/>
+                <w:sz w:val="18"/>
+                <w:szCs w:val="18"/>
+              </w:rPr>
+              <w:t>p_total.gm</w:t>
+            </w:r>
+            <w:r>
+              <w:rPr>
+                <w:rFonts w:ascii="Nirmala UI" w:hAnsi="Nirmala UI" w:cs="Nirmala UI"/>
+                <w:sz w:val="18"/>
+                <w:szCs w:val="18"/>
+              </w:rPr>
+              <w:t>_p</w:t>
+            </w:r>
+            <w:r>
+              <w:rPr>
+                <w:rFonts w:ascii="Nirmala UI" w:hAnsi="Nirmala UI" w:cs="Nirmala UI"/>
+                <w:sz w:val="18"/>
+                <w:szCs w:val="18"/>
+              </w:rPr>
+              <w:t>_sum</w:t>
+            </w:r>
+            <w:proofErr w:type="spellEnd"/>
+            <w:r>
+              <w:rPr>
+                <w:rFonts w:ascii="Nirmala UI" w:hAnsi="Nirmala UI" w:cs="Nirmala UI"/>
+                <w:sz w:val="18"/>
+                <w:szCs w:val="18"/>
+              </w:rPr>
+              <w:t>}}</w:t>
+            </w:r>
           </w:p>
         </w:tc>
         <w:tc>
@@ -2205,7 +3017,25 @@
                 <w:sz w:val="18"/>
                 <w:szCs w:val="18"/>
               </w:rPr>
-              <w:t>{{p_total.gm_sum}}</w:t>
+              <w:t>{{</w:t>
+            </w:r>
+            <w:proofErr w:type="spellStart"/>
+            <w:r>
+              <w:rPr>
+                <w:rFonts w:ascii="Nirmala UI" w:hAnsi="Nirmala UI" w:cs="Nirmala UI"/>
+                <w:sz w:val="18"/>
+                <w:szCs w:val="18"/>
+              </w:rPr>
+              <w:t>p_total.gm_sum</w:t>
+            </w:r>
+            <w:proofErr w:type="spellEnd"/>
+            <w:r>
+              <w:rPr>
+                <w:rFonts w:ascii="Nirmala UI" w:hAnsi="Nirmala UI" w:cs="Nirmala UI"/>
+                <w:sz w:val="18"/>
+                <w:szCs w:val="18"/>
+              </w:rPr>
+              <w:t>}}</w:t>
             </w:r>
           </w:p>
         </w:tc>
@@ -2224,6 +3054,48 @@
                 <w:szCs w:val="18"/>
               </w:rPr>
             </w:pPr>
+            <w:r>
+              <w:rPr>
+                <w:rFonts w:ascii="Nirmala UI" w:hAnsi="Nirmala UI" w:cs="Nirmala UI"/>
+                <w:sz w:val="18"/>
+                <w:szCs w:val="18"/>
+              </w:rPr>
+              <w:t>{{</w:t>
+            </w:r>
+            <w:proofErr w:type="spellStart"/>
+            <w:r>
+              <w:rPr>
+                <w:rFonts w:ascii="Nirmala UI" w:hAnsi="Nirmala UI" w:cs="Nirmala UI"/>
+                <w:sz w:val="18"/>
+                <w:szCs w:val="18"/>
+              </w:rPr>
+              <w:t>p_total.m_</w:t>
+            </w:r>
+            <w:r>
+              <w:rPr>
+                <w:rFonts w:ascii="Nirmala UI" w:hAnsi="Nirmala UI" w:cs="Nirmala UI"/>
+                <w:sz w:val="18"/>
+                <w:szCs w:val="18"/>
+              </w:rPr>
+              <w:t>p_</w:t>
+            </w:r>
+            <w:r>
+              <w:rPr>
+                <w:rFonts w:ascii="Nirmala UI" w:hAnsi="Nirmala UI" w:cs="Nirmala UI"/>
+                <w:sz w:val="18"/>
+                <w:szCs w:val="18"/>
+              </w:rPr>
+              <w:t>sum</w:t>
+            </w:r>
+            <w:proofErr w:type="spellEnd"/>
+            <w:r>
+              <w:rPr>
+                <w:rFonts w:ascii="Nirmala UI" w:hAnsi="Nirmala UI" w:cs="Nirmala UI"/>
+                <w:sz w:val="18"/>
+                <w:szCs w:val="18"/>
+              </w:rPr>
+              <w:t>}}</w:t>
+            </w:r>
           </w:p>
         </w:tc>
         <w:tc>
@@ -2247,7 +3119,25 @@
                 <w:sz w:val="18"/>
                 <w:szCs w:val="18"/>
               </w:rPr>
-              <w:t>{{p_total.m_sum}}</w:t>
+              <w:t>{{</w:t>
+            </w:r>
+            <w:proofErr w:type="spellStart"/>
+            <w:r>
+              <w:rPr>
+                <w:rFonts w:ascii="Nirmala UI" w:hAnsi="Nirmala UI" w:cs="Nirmala UI"/>
+                <w:sz w:val="18"/>
+                <w:szCs w:val="18"/>
+              </w:rPr>
+              <w:t>p_total.m_sum</w:t>
+            </w:r>
+            <w:proofErr w:type="spellEnd"/>
+            <w:r>
+              <w:rPr>
+                <w:rFonts w:ascii="Nirmala UI" w:hAnsi="Nirmala UI" w:cs="Nirmala UI"/>
+                <w:sz w:val="18"/>
+                <w:szCs w:val="18"/>
+              </w:rPr>
+              <w:t>}}</w:t>
             </w:r>
           </w:p>
         </w:tc>
@@ -2266,6 +3156,48 @@
                 <w:szCs w:val="18"/>
               </w:rPr>
             </w:pPr>
+            <w:r>
+              <w:rPr>
+                <w:rFonts w:ascii="Nirmala UI" w:hAnsi="Nirmala UI" w:cs="Nirmala UI"/>
+                <w:sz w:val="18"/>
+                <w:szCs w:val="18"/>
+              </w:rPr>
+              <w:t>{{</w:t>
+            </w:r>
+            <w:proofErr w:type="spellStart"/>
+            <w:r>
+              <w:rPr>
+                <w:rFonts w:ascii="Nirmala UI" w:hAnsi="Nirmala UI" w:cs="Nirmala UI"/>
+                <w:sz w:val="18"/>
+                <w:szCs w:val="18"/>
+              </w:rPr>
+              <w:t>p_total.h_</w:t>
+            </w:r>
+            <w:r>
+              <w:rPr>
+                <w:rFonts w:ascii="Nirmala UI" w:hAnsi="Nirmala UI" w:cs="Nirmala UI"/>
+                <w:sz w:val="18"/>
+                <w:szCs w:val="18"/>
+              </w:rPr>
+              <w:t>p_</w:t>
+            </w:r>
+            <w:r>
+              <w:rPr>
+                <w:rFonts w:ascii="Nirmala UI" w:hAnsi="Nirmala UI" w:cs="Nirmala UI"/>
+                <w:sz w:val="18"/>
+                <w:szCs w:val="18"/>
+              </w:rPr>
+              <w:t>sum</w:t>
+            </w:r>
+            <w:proofErr w:type="spellEnd"/>
+            <w:r>
+              <w:rPr>
+                <w:rFonts w:ascii="Nirmala UI" w:hAnsi="Nirmala UI" w:cs="Nirmala UI"/>
+                <w:sz w:val="18"/>
+                <w:szCs w:val="18"/>
+              </w:rPr>
+              <w:t>}}</w:t>
+            </w:r>
           </w:p>
         </w:tc>
         <w:tc>
@@ -2289,7 +3221,25 @@
                 <w:sz w:val="18"/>
                 <w:szCs w:val="18"/>
               </w:rPr>
-              <w:t>{{p_total.h_sum}}</w:t>
+              <w:t>{{</w:t>
+            </w:r>
+            <w:proofErr w:type="spellStart"/>
+            <w:r>
+              <w:rPr>
+                <w:rFonts w:ascii="Nirmala UI" w:hAnsi="Nirmala UI" w:cs="Nirmala UI"/>
+                <w:sz w:val="18"/>
+                <w:szCs w:val="18"/>
+              </w:rPr>
+              <w:t>p_total.h_sum</w:t>
+            </w:r>
+            <w:proofErr w:type="spellEnd"/>
+            <w:r>
+              <w:rPr>
+                <w:rFonts w:ascii="Nirmala UI" w:hAnsi="Nirmala UI" w:cs="Nirmala UI"/>
+                <w:sz w:val="18"/>
+                <w:szCs w:val="18"/>
+              </w:rPr>
+              <w:t>}}</w:t>
             </w:r>
           </w:p>
         </w:tc>
@@ -2308,6 +3258,48 @@
                 <w:szCs w:val="18"/>
               </w:rPr>
             </w:pPr>
+            <w:r>
+              <w:rPr>
+                <w:rFonts w:ascii="Nirmala UI" w:hAnsi="Nirmala UI" w:cs="Nirmala UI"/>
+                <w:sz w:val="18"/>
+                <w:szCs w:val="18"/>
+              </w:rPr>
+              <w:t>{{</w:t>
+            </w:r>
+            <w:proofErr w:type="spellStart"/>
+            <w:r>
+              <w:rPr>
+                <w:rFonts w:ascii="Nirmala UI" w:hAnsi="Nirmala UI" w:cs="Nirmala UI"/>
+                <w:sz w:val="18"/>
+                <w:szCs w:val="18"/>
+              </w:rPr>
+              <w:t>p_total.h_</w:t>
+            </w:r>
+            <w:r>
+              <w:rPr>
+                <w:rFonts w:ascii="Nirmala UI" w:hAnsi="Nirmala UI" w:cs="Nirmala UI"/>
+                <w:sz w:val="18"/>
+                <w:szCs w:val="18"/>
+              </w:rPr>
+              <w:t>p_</w:t>
+            </w:r>
+            <w:r>
+              <w:rPr>
+                <w:rFonts w:ascii="Nirmala UI" w:hAnsi="Nirmala UI" w:cs="Nirmala UI"/>
+                <w:sz w:val="18"/>
+                <w:szCs w:val="18"/>
+              </w:rPr>
+              <w:t>sum_p</w:t>
+            </w:r>
+            <w:proofErr w:type="spellEnd"/>
+            <w:r>
+              <w:rPr>
+                <w:rFonts w:ascii="Nirmala UI" w:hAnsi="Nirmala UI" w:cs="Nirmala UI"/>
+                <w:sz w:val="18"/>
+                <w:szCs w:val="18"/>
+              </w:rPr>
+              <w:t>}}</w:t>
+            </w:r>
           </w:p>
         </w:tc>
         <w:tc>
@@ -2331,7 +3323,25 @@
                 <w:sz w:val="18"/>
                 <w:szCs w:val="18"/>
               </w:rPr>
-              <w:t>{{p_total.h_sum_p}}</w:t>
+              <w:t>{{</w:t>
+            </w:r>
+            <w:proofErr w:type="spellStart"/>
+            <w:r>
+              <w:rPr>
+                <w:rFonts w:ascii="Nirmala UI" w:hAnsi="Nirmala UI" w:cs="Nirmala UI"/>
+                <w:sz w:val="18"/>
+                <w:szCs w:val="18"/>
+              </w:rPr>
+              <w:t>p_total.h_sum_p</w:t>
+            </w:r>
+            <w:proofErr w:type="spellEnd"/>
+            <w:r>
+              <w:rPr>
+                <w:rFonts w:ascii="Nirmala UI" w:hAnsi="Nirmala UI" w:cs="Nirmala UI"/>
+                <w:sz w:val="18"/>
+                <w:szCs w:val="18"/>
+              </w:rPr>
+              <w:t>}}</w:t>
             </w:r>
           </w:p>
         </w:tc>
@@ -2404,7 +3414,25 @@
                 <w:sz w:val="18"/>
                 <w:szCs w:val="18"/>
               </w:rPr>
-              <w:t>{{chalu}}</w:t>
+              <w:t>{{</w:t>
+            </w:r>
+            <w:proofErr w:type="spellStart"/>
+            <w:r>
+              <w:rPr>
+                <w:rFonts w:ascii="Nirmala UI" w:hAnsi="Nirmala UI" w:cs="Nirmala UI"/>
+                <w:sz w:val="18"/>
+                <w:szCs w:val="18"/>
+              </w:rPr>
+              <w:t>chalu</w:t>
+            </w:r>
+            <w:proofErr w:type="spellEnd"/>
+            <w:r>
+              <w:rPr>
+                <w:rFonts w:ascii="Nirmala UI" w:hAnsi="Nirmala UI" w:cs="Nirmala UI"/>
+                <w:sz w:val="18"/>
+                <w:szCs w:val="18"/>
+              </w:rPr>
+              <w:t>}}</w:t>
             </w:r>
           </w:p>
         </w:tc>
@@ -2702,8 +3730,27 @@
                 <w:sz w:val="18"/>
                 <w:szCs w:val="18"/>
               </w:rPr>
-              <w:t xml:space="preserve">{{#docxTable </w:t>
-            </w:r>
+              <w:t>{{#</w:t>
+            </w:r>
+            <w:proofErr w:type="spellStart"/>
+            <w:r>
+              <w:rPr>
+                <w:rFonts w:ascii="Nirmala UI" w:hAnsi="Nirmala UI" w:cs="Nirmala UI"/>
+                <w:sz w:val="18"/>
+                <w:szCs w:val="18"/>
+              </w:rPr>
+              <w:t>docxTable</w:t>
+            </w:r>
+            <w:proofErr w:type="spellEnd"/>
+            <w:r>
+              <w:rPr>
+                <w:rFonts w:ascii="Nirmala UI" w:hAnsi="Nirmala UI" w:cs="Nirmala UI"/>
+                <w:sz w:val="18"/>
+                <w:szCs w:val="18"/>
+              </w:rPr>
+              <w:t xml:space="preserve"> </w:t>
+            </w:r>
+            <w:proofErr w:type="spellStart"/>
             <w:r>
               <w:rPr>
                 <w:rFonts w:ascii="Nirmala UI" w:hAnsi="Nirmala UI" w:cs="Nirmala UI"/>
@@ -2711,7 +3758,34 @@
                 <w:szCs w:val="18"/>
               </w:rPr>
               <w:lastRenderedPageBreak/>
-              <w:t>c_value}}{{sn}}</w:t>
+              <w:t>c_value</w:t>
+            </w:r>
+            <w:proofErr w:type="spellEnd"/>
+            <w:r>
+              <w:rPr>
+                <w:rFonts w:ascii="Nirmala UI" w:hAnsi="Nirmala UI" w:cs="Nirmala UI"/>
+                <w:sz w:val="18"/>
+                <w:szCs w:val="18"/>
+              </w:rPr>
+              <w:t>}}{{</w:t>
+            </w:r>
+            <w:proofErr w:type="spellStart"/>
+            <w:r>
+              <w:rPr>
+                <w:rFonts w:ascii="Nirmala UI" w:hAnsi="Nirmala UI" w:cs="Nirmala UI"/>
+                <w:sz w:val="18"/>
+                <w:szCs w:val="18"/>
+              </w:rPr>
+              <w:t>sn</w:t>
+            </w:r>
+            <w:proofErr w:type="spellEnd"/>
+            <w:r>
+              <w:rPr>
+                <w:rFonts w:ascii="Nirmala UI" w:hAnsi="Nirmala UI" w:cs="Nirmala UI"/>
+                <w:sz w:val="18"/>
+                <w:szCs w:val="18"/>
+              </w:rPr>
+              <w:t>}}</w:t>
             </w:r>
           </w:p>
         </w:tc>
@@ -2737,7 +3811,25 @@
                 <w:szCs w:val="18"/>
               </w:rPr>
               <w:lastRenderedPageBreak/>
-              <w:t>{{karyakram_name}}</w:t>
+              <w:t>{{</w:t>
+            </w:r>
+            <w:proofErr w:type="spellStart"/>
+            <w:r>
+              <w:rPr>
+                <w:rFonts w:ascii="Nirmala UI" w:hAnsi="Nirmala UI" w:cs="Nirmala UI"/>
+                <w:sz w:val="18"/>
+                <w:szCs w:val="18"/>
+              </w:rPr>
+              <w:t>karyakram_name</w:t>
+            </w:r>
+            <w:proofErr w:type="spellEnd"/>
+            <w:r>
+              <w:rPr>
+                <w:rFonts w:ascii="Nirmala UI" w:hAnsi="Nirmala UI" w:cs="Nirmala UI"/>
+                <w:sz w:val="18"/>
+                <w:szCs w:val="18"/>
+              </w:rPr>
+              <w:t>}}</w:t>
             </w:r>
           </w:p>
         </w:tc>
@@ -2773,6 +3865,49 @@
                 <w:szCs w:val="18"/>
               </w:rPr>
             </w:pPr>
+            <w:r>
+              <w:rPr>
+                <w:rFonts w:ascii="Nirmala UI" w:hAnsi="Nirmala UI" w:cs="Nirmala UI"/>
+                <w:sz w:val="18"/>
+                <w:szCs w:val="18"/>
+              </w:rPr>
+              <w:t>{{</w:t>
+            </w:r>
+            <w:proofErr w:type="spellStart"/>
+            <w:r>
+              <w:rPr>
+                <w:rFonts w:ascii="Nirmala UI" w:hAnsi="Nirmala UI" w:cs="Nirmala UI"/>
+                <w:sz w:val="18"/>
+                <w:szCs w:val="18"/>
+              </w:rPr>
+              <w:t>barsik_laksha</w:t>
+            </w:r>
+            <w:r>
+              <w:rPr>
+                <w:rFonts w:ascii="Nirmala UI" w:hAnsi="Nirmala UI" w:cs="Nirmala UI"/>
+                <w:sz w:val="18"/>
+                <w:szCs w:val="18"/>
+              </w:rPr>
+              <w:lastRenderedPageBreak/>
+              <w:t>y_</w:t>
+            </w:r>
+            <w:r>
+              <w:rPr>
+                <w:rFonts w:ascii="Nirmala UI" w:hAnsi="Nirmala UI" w:cs="Nirmala UI"/>
+                <w:sz w:val="18"/>
+                <w:szCs w:val="18"/>
+              </w:rPr>
+              <w:t>pariman</w:t>
+            </w:r>
+            <w:proofErr w:type="spellEnd"/>
+            <w:r>
+              <w:rPr>
+                <w:rFonts w:ascii="Nirmala UI" w:hAnsi="Nirmala UI" w:cs="Nirmala UI"/>
+                <w:sz w:val="18"/>
+                <w:szCs w:val="18"/>
+              </w:rPr>
+              <w:t>}}</w:t>
+            </w:r>
           </w:p>
         </w:tc>
         <w:tc>
@@ -2796,7 +3931,26 @@
                 <w:sz w:val="18"/>
                 <w:szCs w:val="18"/>
               </w:rPr>
-              <w:t>{{barsik_lakshay_amount}}</w:t>
+              <w:lastRenderedPageBreak/>
+              <w:t>{{</w:t>
+            </w:r>
+            <w:proofErr w:type="spellStart"/>
+            <w:r>
+              <w:rPr>
+                <w:rFonts w:ascii="Nirmala UI" w:hAnsi="Nirmala UI" w:cs="Nirmala UI"/>
+                <w:sz w:val="18"/>
+                <w:szCs w:val="18"/>
+              </w:rPr>
+              <w:t>barsik_lakshay_amount</w:t>
+            </w:r>
+            <w:proofErr w:type="spellEnd"/>
+            <w:r>
+              <w:rPr>
+                <w:rFonts w:ascii="Nirmala UI" w:hAnsi="Nirmala UI" w:cs="Nirmala UI"/>
+                <w:sz w:val="18"/>
+                <w:szCs w:val="18"/>
+              </w:rPr>
+              <w:t>}}</w:t>
             </w:r>
           </w:p>
         </w:tc>
@@ -2815,6 +3969,49 @@
                 <w:szCs w:val="18"/>
               </w:rPr>
             </w:pPr>
+            <w:r>
+              <w:rPr>
+                <w:rFonts w:ascii="Nirmala UI" w:hAnsi="Nirmala UI" w:cs="Nirmala UI"/>
+                <w:sz w:val="18"/>
+                <w:szCs w:val="18"/>
+              </w:rPr>
+              <w:t>{{</w:t>
+            </w:r>
+            <w:proofErr w:type="spellStart"/>
+            <w:r>
+              <w:rPr>
+                <w:rFonts w:ascii="Nirmala UI" w:hAnsi="Nirmala UI" w:cs="Nirmala UI"/>
+                <w:sz w:val="18"/>
+                <w:szCs w:val="18"/>
+              </w:rPr>
+              <w:t>chaumasik_lakshay</w:t>
+            </w:r>
+            <w:r>
+              <w:rPr>
+                <w:rFonts w:ascii="Nirmala UI" w:hAnsi="Nirmala UI" w:cs="Nirmala UI"/>
+                <w:sz w:val="18"/>
+                <w:szCs w:val="18"/>
+              </w:rPr>
+              <w:lastRenderedPageBreak/>
+              <w:t>_</w:t>
+            </w:r>
+            <w:r>
+              <w:rPr>
+                <w:rFonts w:ascii="Nirmala UI" w:hAnsi="Nirmala UI" w:cs="Nirmala UI"/>
+                <w:sz w:val="18"/>
+                <w:szCs w:val="18"/>
+              </w:rPr>
+              <w:t>pariman</w:t>
+            </w:r>
+            <w:proofErr w:type="spellEnd"/>
+            <w:r>
+              <w:rPr>
+                <w:rFonts w:ascii="Nirmala UI" w:hAnsi="Nirmala UI" w:cs="Nirmala UI"/>
+                <w:sz w:val="18"/>
+                <w:szCs w:val="18"/>
+              </w:rPr>
+              <w:t>}}</w:t>
+            </w:r>
           </w:p>
         </w:tc>
         <w:tc>
@@ -2838,7 +4035,26 @@
                 <w:sz w:val="18"/>
                 <w:szCs w:val="18"/>
               </w:rPr>
-              <w:t>{{chaumasik_lakshay_amount}}</w:t>
+              <w:lastRenderedPageBreak/>
+              <w:t>{{</w:t>
+            </w:r>
+            <w:proofErr w:type="spellStart"/>
+            <w:r>
+              <w:rPr>
+                <w:rFonts w:ascii="Nirmala UI" w:hAnsi="Nirmala UI" w:cs="Nirmala UI"/>
+                <w:sz w:val="18"/>
+                <w:szCs w:val="18"/>
+              </w:rPr>
+              <w:t>chaumasik_lakshay_amount</w:t>
+            </w:r>
+            <w:proofErr w:type="spellEnd"/>
+            <w:r>
+              <w:rPr>
+                <w:rFonts w:ascii="Nirmala UI" w:hAnsi="Nirmala UI" w:cs="Nirmala UI"/>
+                <w:sz w:val="18"/>
+                <w:szCs w:val="18"/>
+              </w:rPr>
+              <w:t>}}</w:t>
             </w:r>
           </w:p>
         </w:tc>
@@ -2857,6 +4073,57 @@
                 <w:szCs w:val="18"/>
               </w:rPr>
             </w:pPr>
+            <w:r>
+              <w:rPr>
+                <w:rFonts w:ascii="Nirmala UI" w:hAnsi="Nirmala UI" w:cs="Nirmala UI"/>
+                <w:sz w:val="18"/>
+                <w:szCs w:val="18"/>
+              </w:rPr>
+              <w:t>{{</w:t>
+            </w:r>
+            <w:proofErr w:type="spellStart"/>
+            <w:r>
+              <w:rPr>
+                <w:rFonts w:ascii="Nirmala UI" w:hAnsi="Nirmala UI" w:cs="Nirmala UI"/>
+                <w:sz w:val="18"/>
+                <w:szCs w:val="18"/>
+              </w:rPr>
+              <w:t>gata_chaumas</w:t>
+            </w:r>
+            <w:r>
+              <w:rPr>
+                <w:rFonts w:ascii="Nirmala UI" w:hAnsi="Nirmala UI" w:cs="Nirmala UI"/>
+                <w:sz w:val="18"/>
+                <w:szCs w:val="18"/>
+              </w:rPr>
+              <w:lastRenderedPageBreak/>
+              <w:t>ik_</w:t>
+            </w:r>
+            <w:r>
+              <w:rPr>
+                <w:rFonts w:ascii="Nirmala UI" w:hAnsi="Nirmala UI" w:cs="Nirmala UI"/>
+                <w:sz w:val="18"/>
+                <w:szCs w:val="18"/>
+              </w:rPr>
+              <w:t>pariman_</w:t>
+            </w:r>
+            <w:r>
+              <w:rPr>
+                <w:rFonts w:ascii="Nirmala UI" w:hAnsi="Nirmala UI" w:cs="Nirmala UI"/>
+                <w:sz w:val="18"/>
+                <w:szCs w:val="18"/>
+              </w:rPr>
+              <w:t>pragati</w:t>
+            </w:r>
+            <w:proofErr w:type="spellEnd"/>
+            <w:r>
+              <w:rPr>
+                <w:rFonts w:ascii="Nirmala UI" w:hAnsi="Nirmala UI" w:cs="Nirmala UI"/>
+                <w:sz w:val="18"/>
+                <w:szCs w:val="18"/>
+              </w:rPr>
+              <w:t>}}</w:t>
+            </w:r>
           </w:p>
         </w:tc>
         <w:tc>
@@ -2880,16 +4147,35 @@
                 <w:sz w:val="18"/>
                 <w:szCs w:val="18"/>
               </w:rPr>
-              <w:t>{{gata_chaum</w:t>
-            </w:r>
-            <w:r>
-              <w:rPr>
-                <w:rFonts w:ascii="Nirmala UI" w:hAnsi="Nirmala UI" w:cs="Nirmala UI"/>
-                <w:sz w:val="18"/>
-                <w:szCs w:val="18"/>
-              </w:rPr>
               <w:lastRenderedPageBreak/>
-              <w:t>asik_pragati}}</w:t>
+              <w:t>{{</w:t>
+            </w:r>
+            <w:proofErr w:type="spellStart"/>
+            <w:r>
+              <w:rPr>
+                <w:rFonts w:ascii="Nirmala UI" w:hAnsi="Nirmala UI" w:cs="Nirmala UI"/>
+                <w:sz w:val="18"/>
+                <w:szCs w:val="18"/>
+              </w:rPr>
+              <w:t>gata_chaum</w:t>
+            </w:r>
+            <w:r>
+              <w:rPr>
+                <w:rFonts w:ascii="Nirmala UI" w:hAnsi="Nirmala UI" w:cs="Nirmala UI"/>
+                <w:sz w:val="18"/>
+                <w:szCs w:val="18"/>
+              </w:rPr>
+              <w:lastRenderedPageBreak/>
+              <w:t>asik_pragati</w:t>
+            </w:r>
+            <w:proofErr w:type="spellEnd"/>
+            <w:r>
+              <w:rPr>
+                <w:rFonts w:ascii="Nirmala UI" w:hAnsi="Nirmala UI" w:cs="Nirmala UI"/>
+                <w:sz w:val="18"/>
+                <w:szCs w:val="18"/>
+              </w:rPr>
+              <w:t>}}</w:t>
             </w:r>
           </w:p>
         </w:tc>
@@ -2908,6 +4194,58 @@
                 <w:szCs w:val="18"/>
               </w:rPr>
             </w:pPr>
+            <w:r>
+              <w:rPr>
+                <w:rFonts w:ascii="Nirmala UI" w:hAnsi="Nirmala UI" w:cs="Nirmala UI"/>
+                <w:sz w:val="18"/>
+                <w:szCs w:val="18"/>
+              </w:rPr>
+              <w:lastRenderedPageBreak/>
+              <w:t>{{</w:t>
+            </w:r>
+            <w:proofErr w:type="spellStart"/>
+            <w:r>
+              <w:rPr>
+                <w:rFonts w:ascii="Nirmala UI" w:hAnsi="Nirmala UI" w:cs="Nirmala UI"/>
+                <w:sz w:val="18"/>
+                <w:szCs w:val="18"/>
+              </w:rPr>
+              <w:t>gata_mahina_</w:t>
+            </w:r>
+            <w:r>
+              <w:rPr>
+                <w:rFonts w:ascii="Nirmala UI" w:hAnsi="Nirmala UI" w:cs="Nirmala UI"/>
+                <w:sz w:val="18"/>
+                <w:szCs w:val="18"/>
+              </w:rPr>
+              <w:t>pa</w:t>
+            </w:r>
+            <w:r>
+              <w:rPr>
+                <w:rFonts w:ascii="Nirmala UI" w:hAnsi="Nirmala UI" w:cs="Nirmala UI"/>
+                <w:sz w:val="18"/>
+                <w:szCs w:val="18"/>
+              </w:rPr>
+              <w:lastRenderedPageBreak/>
+              <w:t>riman_</w:t>
+            </w:r>
+            <w:r>
+              <w:rPr>
+                <w:rFonts w:ascii="Nirmala UI" w:hAnsi="Nirmala UI" w:cs="Nirmala UI"/>
+                <w:sz w:val="18"/>
+                <w:szCs w:val="18"/>
+              </w:rPr>
+              <w:t>pragati</w:t>
+            </w:r>
+            <w:proofErr w:type="spellEnd"/>
+            <w:r>
+              <w:rPr>
+                <w:rFonts w:ascii="Nirmala UI" w:hAnsi="Nirmala UI" w:cs="Nirmala UI"/>
+                <w:sz w:val="18"/>
+                <w:szCs w:val="18"/>
+              </w:rPr>
+              <w:t>}}</w:t>
+            </w:r>
           </w:p>
         </w:tc>
         <w:tc>
@@ -2931,16 +4269,35 @@
                 <w:sz w:val="18"/>
                 <w:szCs w:val="18"/>
               </w:rPr>
-              <w:t>{{gata_mahina</w:t>
-            </w:r>
-            <w:r>
-              <w:rPr>
-                <w:rFonts w:ascii="Nirmala UI" w:hAnsi="Nirmala UI" w:cs="Nirmala UI"/>
-                <w:sz w:val="18"/>
-                <w:szCs w:val="18"/>
-              </w:rPr>
               <w:lastRenderedPageBreak/>
-              <w:t>_pragati}}</w:t>
+              <w:t>{{</w:t>
+            </w:r>
+            <w:proofErr w:type="spellStart"/>
+            <w:r>
+              <w:rPr>
+                <w:rFonts w:ascii="Nirmala UI" w:hAnsi="Nirmala UI" w:cs="Nirmala UI"/>
+                <w:sz w:val="18"/>
+                <w:szCs w:val="18"/>
+              </w:rPr>
+              <w:t>gata_mahina</w:t>
+            </w:r>
+            <w:r>
+              <w:rPr>
+                <w:rFonts w:ascii="Nirmala UI" w:hAnsi="Nirmala UI" w:cs="Nirmala UI"/>
+                <w:sz w:val="18"/>
+                <w:szCs w:val="18"/>
+              </w:rPr>
+              <w:lastRenderedPageBreak/>
+              <w:t>_pragati</w:t>
+            </w:r>
+            <w:proofErr w:type="spellEnd"/>
+            <w:r>
+              <w:rPr>
+                <w:rFonts w:ascii="Nirmala UI" w:hAnsi="Nirmala UI" w:cs="Nirmala UI"/>
+                <w:sz w:val="18"/>
+                <w:szCs w:val="18"/>
+              </w:rPr>
+              <w:t>}}</w:t>
             </w:r>
           </w:p>
         </w:tc>
@@ -2959,6 +4316,58 @@
                 <w:szCs w:val="18"/>
               </w:rPr>
             </w:pPr>
+            <w:r>
+              <w:rPr>
+                <w:rFonts w:ascii="Nirmala UI" w:hAnsi="Nirmala UI" w:cs="Nirmala UI"/>
+                <w:sz w:val="18"/>
+                <w:szCs w:val="18"/>
+              </w:rPr>
+              <w:lastRenderedPageBreak/>
+              <w:t>{{</w:t>
+            </w:r>
+            <w:proofErr w:type="spellStart"/>
+            <w:r>
+              <w:rPr>
+                <w:rFonts w:ascii="Nirmala UI" w:hAnsi="Nirmala UI" w:cs="Nirmala UI"/>
+                <w:sz w:val="18"/>
+                <w:szCs w:val="18"/>
+              </w:rPr>
+              <w:t>yes_mahina</w:t>
+            </w:r>
+            <w:r>
+              <w:rPr>
+                <w:rFonts w:ascii="Nirmala UI" w:hAnsi="Nirmala UI" w:cs="Nirmala UI"/>
+                <w:sz w:val="18"/>
+                <w:szCs w:val="18"/>
+              </w:rPr>
+              <w:t>_pa</w:t>
+            </w:r>
+            <w:r>
+              <w:rPr>
+                <w:rFonts w:ascii="Nirmala UI" w:hAnsi="Nirmala UI" w:cs="Nirmala UI"/>
+                <w:sz w:val="18"/>
+                <w:szCs w:val="18"/>
+              </w:rPr>
+              <w:lastRenderedPageBreak/>
+              <w:t>riman</w:t>
+            </w:r>
+            <w:r>
+              <w:rPr>
+                <w:rFonts w:ascii="Nirmala UI" w:hAnsi="Nirmala UI" w:cs="Nirmala UI"/>
+                <w:sz w:val="18"/>
+                <w:szCs w:val="18"/>
+              </w:rPr>
+              <w:t>_pragati</w:t>
+            </w:r>
+            <w:proofErr w:type="spellEnd"/>
+            <w:r>
+              <w:rPr>
+                <w:rFonts w:ascii="Nirmala UI" w:hAnsi="Nirmala UI" w:cs="Nirmala UI"/>
+                <w:sz w:val="18"/>
+                <w:szCs w:val="18"/>
+              </w:rPr>
+              <w:t>}}</w:t>
+            </w:r>
           </w:p>
         </w:tc>
         <w:tc>
@@ -2982,16 +4391,35 @@
                 <w:sz w:val="18"/>
                 <w:szCs w:val="18"/>
               </w:rPr>
-              <w:t>{{yes_mahina</w:t>
-            </w:r>
-            <w:r>
-              <w:rPr>
-                <w:rFonts w:ascii="Nirmala UI" w:hAnsi="Nirmala UI" w:cs="Nirmala UI"/>
-                <w:sz w:val="18"/>
-                <w:szCs w:val="18"/>
-              </w:rPr>
               <w:lastRenderedPageBreak/>
-              <w:t>_pragati}}</w:t>
+              <w:t>{{</w:t>
+            </w:r>
+            <w:proofErr w:type="spellStart"/>
+            <w:r>
+              <w:rPr>
+                <w:rFonts w:ascii="Nirmala UI" w:hAnsi="Nirmala UI" w:cs="Nirmala UI"/>
+                <w:sz w:val="18"/>
+                <w:szCs w:val="18"/>
+              </w:rPr>
+              <w:t>yes_mahina</w:t>
+            </w:r>
+            <w:r>
+              <w:rPr>
+                <w:rFonts w:ascii="Nirmala UI" w:hAnsi="Nirmala UI" w:cs="Nirmala UI"/>
+                <w:sz w:val="18"/>
+                <w:szCs w:val="18"/>
+              </w:rPr>
+              <w:lastRenderedPageBreak/>
+              <w:t>_pragati</w:t>
+            </w:r>
+            <w:proofErr w:type="spellEnd"/>
+            <w:r>
+              <w:rPr>
+                <w:rFonts w:ascii="Nirmala UI" w:hAnsi="Nirmala UI" w:cs="Nirmala UI"/>
+                <w:sz w:val="18"/>
+                <w:szCs w:val="18"/>
+              </w:rPr>
+              <w:t>}}</w:t>
             </w:r>
           </w:p>
         </w:tc>
@@ -3010,6 +4438,58 @@
                 <w:szCs w:val="18"/>
               </w:rPr>
             </w:pPr>
+            <w:r>
+              <w:rPr>
+                <w:rFonts w:ascii="Nirmala UI" w:hAnsi="Nirmala UI" w:cs="Nirmala UI"/>
+                <w:sz w:val="18"/>
+                <w:szCs w:val="18"/>
+              </w:rPr>
+              <w:lastRenderedPageBreak/>
+              <w:t>{{</w:t>
+            </w:r>
+            <w:proofErr w:type="spellStart"/>
+            <w:r>
+              <w:rPr>
+                <w:rFonts w:ascii="Nirmala UI" w:hAnsi="Nirmala UI" w:cs="Nirmala UI"/>
+                <w:sz w:val="18"/>
+                <w:szCs w:val="18"/>
+              </w:rPr>
+              <w:t>mahina_</w:t>
+            </w:r>
+            <w:r>
+              <w:rPr>
+                <w:rFonts w:ascii="Nirmala UI" w:hAnsi="Nirmala UI" w:cs="Nirmala UI"/>
+                <w:sz w:val="18"/>
+                <w:szCs w:val="18"/>
+              </w:rPr>
+              <w:t>pariman</w:t>
+            </w:r>
+            <w:r>
+              <w:rPr>
+                <w:rFonts w:ascii="Nirmala UI" w:hAnsi="Nirmala UI" w:cs="Nirmala UI"/>
+                <w:sz w:val="18"/>
+                <w:szCs w:val="18"/>
+              </w:rPr>
+              <w:lastRenderedPageBreak/>
+              <w:t>_</w:t>
+            </w:r>
+            <w:r>
+              <w:rPr>
+                <w:rFonts w:ascii="Nirmala UI" w:hAnsi="Nirmala UI" w:cs="Nirmala UI"/>
+                <w:sz w:val="18"/>
+                <w:szCs w:val="18"/>
+              </w:rPr>
+              <w:t>pragati</w:t>
+            </w:r>
+            <w:proofErr w:type="spellEnd"/>
+            <w:r>
+              <w:rPr>
+                <w:rFonts w:ascii="Nirmala UI" w:hAnsi="Nirmala UI" w:cs="Nirmala UI"/>
+                <w:sz w:val="18"/>
+                <w:szCs w:val="18"/>
+              </w:rPr>
+              <w:t>}}</w:t>
+            </w:r>
           </w:p>
         </w:tc>
         <w:tc>
@@ -3033,7 +4513,26 @@
                 <w:sz w:val="18"/>
                 <w:szCs w:val="18"/>
               </w:rPr>
-              <w:t>{{mahina_pragati}}</w:t>
+              <w:lastRenderedPageBreak/>
+              <w:t>{{</w:t>
+            </w:r>
+            <w:proofErr w:type="spellStart"/>
+            <w:r>
+              <w:rPr>
+                <w:rFonts w:ascii="Nirmala UI" w:hAnsi="Nirmala UI" w:cs="Nirmala UI"/>
+                <w:sz w:val="18"/>
+                <w:szCs w:val="18"/>
+              </w:rPr>
+              <w:t>mahina_pragati</w:t>
+            </w:r>
+            <w:proofErr w:type="spellEnd"/>
+            <w:r>
+              <w:rPr>
+                <w:rFonts w:ascii="Nirmala UI" w:hAnsi="Nirmala UI" w:cs="Nirmala UI"/>
+                <w:sz w:val="18"/>
+                <w:szCs w:val="18"/>
+              </w:rPr>
+              <w:t>}}</w:t>
             </w:r>
           </w:p>
         </w:tc>
@@ -3052,6 +4551,57 @@
                 <w:szCs w:val="18"/>
               </w:rPr>
             </w:pPr>
+            <w:r>
+              <w:rPr>
+                <w:rFonts w:ascii="Nirmala UI" w:hAnsi="Nirmala UI" w:cs="Nirmala UI"/>
+                <w:sz w:val="18"/>
+                <w:szCs w:val="18"/>
+              </w:rPr>
+              <w:t>{{</w:t>
+            </w:r>
+            <w:proofErr w:type="spellStart"/>
+            <w:r>
+              <w:rPr>
+                <w:rFonts w:ascii="Nirmala UI" w:hAnsi="Nirmala UI" w:cs="Nirmala UI"/>
+                <w:sz w:val="18"/>
+                <w:szCs w:val="18"/>
+              </w:rPr>
+              <w:t>mahina_</w:t>
+            </w:r>
+            <w:r>
+              <w:rPr>
+                <w:rFonts w:ascii="Nirmala UI" w:hAnsi="Nirmala UI" w:cs="Nirmala UI"/>
+                <w:sz w:val="18"/>
+                <w:szCs w:val="18"/>
+              </w:rPr>
+              <w:t>pariman</w:t>
+            </w:r>
+            <w:r>
+              <w:rPr>
+                <w:rFonts w:ascii="Nirmala UI" w:hAnsi="Nirmala UI" w:cs="Nirmala UI"/>
+                <w:sz w:val="18"/>
+                <w:szCs w:val="18"/>
+              </w:rPr>
+              <w:lastRenderedPageBreak/>
+              <w:t>_</w:t>
+            </w:r>
+            <w:r>
+              <w:rPr>
+                <w:rFonts w:ascii="Nirmala UI" w:hAnsi="Nirmala UI" w:cs="Nirmala UI"/>
+                <w:sz w:val="18"/>
+                <w:szCs w:val="18"/>
+              </w:rPr>
+              <w:t>pragati_percent</w:t>
+            </w:r>
+            <w:proofErr w:type="spellEnd"/>
+            <w:r>
+              <w:rPr>
+                <w:rFonts w:ascii="Nirmala UI" w:hAnsi="Nirmala UI" w:cs="Nirmala UI"/>
+                <w:sz w:val="18"/>
+                <w:szCs w:val="18"/>
+              </w:rPr>
+              <w:t>}}</w:t>
+            </w:r>
           </w:p>
         </w:tc>
         <w:tc>
@@ -3075,16 +4625,53 @@
                 <w:sz w:val="18"/>
                 <w:szCs w:val="18"/>
               </w:rPr>
-              <w:t>{{mahina_pragati_</w:t>
-            </w:r>
-            <w:r>
-              <w:rPr>
-                <w:rFonts w:ascii="Nirmala UI" w:hAnsi="Nirmala UI" w:cs="Nirmala UI"/>
-                <w:sz w:val="18"/>
-                <w:szCs w:val="18"/>
-              </w:rPr>
               <w:lastRenderedPageBreak/>
-              <w:t>percent}}{{/docxTable}}</w:t>
+              <w:t>{{</w:t>
+            </w:r>
+            <w:proofErr w:type="spellStart"/>
+            <w:r>
+              <w:rPr>
+                <w:rFonts w:ascii="Nirmala UI" w:hAnsi="Nirmala UI" w:cs="Nirmala UI"/>
+                <w:sz w:val="18"/>
+                <w:szCs w:val="18"/>
+              </w:rPr>
+              <w:t>mahina_pragati_</w:t>
+            </w:r>
+            <w:r>
+              <w:rPr>
+                <w:rFonts w:ascii="Nirmala UI" w:hAnsi="Nirmala UI" w:cs="Nirmala UI"/>
+                <w:sz w:val="18"/>
+                <w:szCs w:val="18"/>
+              </w:rPr>
+              <w:lastRenderedPageBreak/>
+              <w:t>percent</w:t>
+            </w:r>
+            <w:proofErr w:type="spellEnd"/>
+            <w:r>
+              <w:rPr>
+                <w:rFonts w:ascii="Nirmala UI" w:hAnsi="Nirmala UI" w:cs="Nirmala UI"/>
+                <w:sz w:val="18"/>
+                <w:szCs w:val="18"/>
+              </w:rPr>
+              <w:t>}}{{/</w:t>
+            </w:r>
+            <w:proofErr w:type="spellStart"/>
+            <w:r>
+              <w:rPr>
+                <w:rFonts w:ascii="Nirmala UI" w:hAnsi="Nirmala UI" w:cs="Nirmala UI"/>
+                <w:sz w:val="18"/>
+                <w:szCs w:val="18"/>
+              </w:rPr>
+              <w:t>docxTable</w:t>
+            </w:r>
+            <w:proofErr w:type="spellEnd"/>
+            <w:r>
+              <w:rPr>
+                <w:rFonts w:ascii="Nirmala UI" w:hAnsi="Nirmala UI" w:cs="Nirmala UI"/>
+                <w:sz w:val="18"/>
+                <w:szCs w:val="18"/>
+              </w:rPr>
+              <w:t>}}</w:t>
             </w:r>
           </w:p>
         </w:tc>
@@ -3097,12 +4684,37 @@
               <w:spacing w:line="360" w:lineRule="auto"/>
               <w:rPr>
                 <w:rFonts w:ascii="Nirmala UI" w:hAnsi="Nirmala UI" w:cs="Nirmala UI"/>
-                <w:b/>
-                <w:bCs/>
-                <w:sz w:val="18"/>
-                <w:szCs w:val="18"/>
-              </w:rPr>
-            </w:pPr>
+                <w:sz w:val="18"/>
+                <w:szCs w:val="18"/>
+              </w:rPr>
+            </w:pPr>
+            <w:r>
+              <w:rPr>
+                <w:rFonts w:ascii="Nirmala UI" w:hAnsi="Nirmala UI" w:cs="Nirmala UI"/>
+                <w:sz w:val="18"/>
+                <w:szCs w:val="18"/>
+              </w:rPr>
+              <w:lastRenderedPageBreak/>
+              <w:t>{</w:t>
+            </w:r>
+            <w:bookmarkStart w:id="0" w:name="_GoBack"/>
+            <w:bookmarkEnd w:id="0"/>
+            <w:r>
+              <w:rPr>
+                <w:rFonts w:ascii="Nirmala UI" w:hAnsi="Nirmala UI" w:cs="Nirmala UI"/>
+                <w:sz w:val="18"/>
+                <w:szCs w:val="18"/>
+              </w:rPr>
+              <w:t>{remarks}</w:t>
+            </w:r>
+            <w:r>
+              <w:rPr>
+                <w:rFonts w:ascii="Nirmala UI" w:hAnsi="Nirmala UI" w:cs="Nirmala UI"/>
+                <w:sz w:val="18"/>
+                <w:szCs w:val="18"/>
+              </w:rPr>
+              <w:t>}</w:t>
+            </w:r>
           </w:p>
         </w:tc>
       </w:tr>
@@ -3150,15 +4762,7 @@
                 <w:sz w:val="18"/>
                 <w:szCs w:val="18"/>
               </w:rPr>
-              <w:t>{{c</w:t>
-            </w:r>
-            <w:r>
-              <w:rPr>
-                <w:rFonts w:ascii="Nirmala UI" w:hAnsi="Nirmala UI" w:cs="Nirmala UI"/>
-                <w:sz w:val="18"/>
-                <w:szCs w:val="18"/>
-              </w:rPr>
-              <w:t>_total.name}}</w:t>
+              <w:t>{{c_total.name}}</w:t>
             </w:r>
           </w:p>
         </w:tc>
@@ -3200,6 +4804,56 @@
                 <w:szCs w:val="18"/>
               </w:rPr>
             </w:pPr>
+            <w:r>
+              <w:rPr>
+                <w:rFonts w:ascii="Nirmala UI" w:hAnsi="Nirmala UI" w:cs="Nirmala UI"/>
+                <w:sz w:val="18"/>
+                <w:szCs w:val="18"/>
+              </w:rPr>
+              <w:t>{{</w:t>
+            </w:r>
+            <w:proofErr w:type="spellStart"/>
+            <w:r>
+              <w:rPr>
+                <w:rFonts w:ascii="Nirmala UI" w:hAnsi="Nirmala UI" w:cs="Nirmala UI"/>
+                <w:sz w:val="18"/>
+                <w:szCs w:val="18"/>
+              </w:rPr>
+              <w:t>c_total</w:t>
+            </w:r>
+            <w:r>
+              <w:rPr>
+                <w:rFonts w:ascii="Nirmala UI" w:hAnsi="Nirmala UI" w:cs="Nirmala UI"/>
+                <w:sz w:val="18"/>
+                <w:szCs w:val="18"/>
+              </w:rPr>
+              <w:t>.b</w:t>
+            </w:r>
+            <w:r>
+              <w:rPr>
+                <w:rFonts w:ascii="Nirmala UI" w:hAnsi="Nirmala UI" w:cs="Nirmala UI"/>
+                <w:sz w:val="18"/>
+                <w:szCs w:val="18"/>
+              </w:rPr>
+              <w:t>_p</w:t>
+            </w:r>
+            <w:r>
+              <w:rPr>
+                <w:rFonts w:ascii="Nirmala UI" w:hAnsi="Nirmala UI" w:cs="Nirmala UI"/>
+                <w:sz w:val="18"/>
+                <w:szCs w:val="18"/>
+              </w:rPr>
+              <w:t>_sum</w:t>
+            </w:r>
+            <w:proofErr w:type="spellEnd"/>
+            <w:r>
+              <w:rPr>
+                <w:rFonts w:ascii="Nirmala UI" w:hAnsi="Nirmala UI" w:cs="Nirmala UI"/>
+                <w:sz w:val="18"/>
+                <w:szCs w:val="18"/>
+              </w:rPr>
+              <w:t>}}</w:t>
+            </w:r>
           </w:p>
         </w:tc>
         <w:tc>
@@ -3223,7 +4877,33 @@
                 <w:sz w:val="18"/>
                 <w:szCs w:val="18"/>
               </w:rPr>
-              <w:t>{{c_total.b_sum}}</w:t>
+              <w:t>{{</w:t>
+            </w:r>
+            <w:proofErr w:type="spellStart"/>
+            <w:r>
+              <w:rPr>
+                <w:rFonts w:ascii="Nirmala UI" w:hAnsi="Nirmala UI" w:cs="Nirmala UI"/>
+                <w:sz w:val="18"/>
+                <w:szCs w:val="18"/>
+              </w:rPr>
+              <w:t>c_total</w:t>
+            </w:r>
+            <w:r>
+              <w:rPr>
+                <w:rFonts w:ascii="Nirmala UI" w:hAnsi="Nirmala UI" w:cs="Nirmala UI"/>
+                <w:sz w:val="18"/>
+                <w:szCs w:val="18"/>
+              </w:rPr>
+              <w:t>.b_sum</w:t>
+            </w:r>
+            <w:proofErr w:type="spellEnd"/>
+            <w:r>
+              <w:rPr>
+                <w:rFonts w:ascii="Nirmala UI" w:hAnsi="Nirmala UI" w:cs="Nirmala UI"/>
+                <w:sz w:val="18"/>
+                <w:szCs w:val="18"/>
+              </w:rPr>
+              <w:t>}}</w:t>
             </w:r>
           </w:p>
         </w:tc>
@@ -3242,6 +4922,56 @@
                 <w:szCs w:val="18"/>
               </w:rPr>
             </w:pPr>
+            <w:r>
+              <w:rPr>
+                <w:rFonts w:ascii="Nirmala UI" w:hAnsi="Nirmala UI" w:cs="Nirmala UI"/>
+                <w:sz w:val="18"/>
+                <w:szCs w:val="18"/>
+              </w:rPr>
+              <w:t>{{</w:t>
+            </w:r>
+            <w:proofErr w:type="spellStart"/>
+            <w:r>
+              <w:rPr>
+                <w:rFonts w:ascii="Nirmala UI" w:hAnsi="Nirmala UI" w:cs="Nirmala UI"/>
+                <w:sz w:val="18"/>
+                <w:szCs w:val="18"/>
+              </w:rPr>
+              <w:t>c_total</w:t>
+            </w:r>
+            <w:r>
+              <w:rPr>
+                <w:rFonts w:ascii="Nirmala UI" w:hAnsi="Nirmala UI" w:cs="Nirmala UI"/>
+                <w:sz w:val="18"/>
+                <w:szCs w:val="18"/>
+              </w:rPr>
+              <w:t>.c_</w:t>
+            </w:r>
+            <w:r>
+              <w:rPr>
+                <w:rFonts w:ascii="Nirmala UI" w:hAnsi="Nirmala UI" w:cs="Nirmala UI"/>
+                <w:sz w:val="18"/>
+                <w:szCs w:val="18"/>
+              </w:rPr>
+              <w:t>p_</w:t>
+            </w:r>
+            <w:r>
+              <w:rPr>
+                <w:rFonts w:ascii="Nirmala UI" w:hAnsi="Nirmala UI" w:cs="Nirmala UI"/>
+                <w:sz w:val="18"/>
+                <w:szCs w:val="18"/>
+              </w:rPr>
+              <w:t>sum</w:t>
+            </w:r>
+            <w:proofErr w:type="spellEnd"/>
+            <w:r>
+              <w:rPr>
+                <w:rFonts w:ascii="Nirmala UI" w:hAnsi="Nirmala UI" w:cs="Nirmala UI"/>
+                <w:sz w:val="18"/>
+                <w:szCs w:val="18"/>
+              </w:rPr>
+              <w:t>}}</w:t>
+            </w:r>
           </w:p>
         </w:tc>
         <w:tc>
@@ -3265,7 +4995,33 @@
                 <w:sz w:val="18"/>
                 <w:szCs w:val="18"/>
               </w:rPr>
-              <w:t>{{c_total.c_sum}}</w:t>
+              <w:t>{{</w:t>
+            </w:r>
+            <w:proofErr w:type="spellStart"/>
+            <w:r>
+              <w:rPr>
+                <w:rFonts w:ascii="Nirmala UI" w:hAnsi="Nirmala UI" w:cs="Nirmala UI"/>
+                <w:sz w:val="18"/>
+                <w:szCs w:val="18"/>
+              </w:rPr>
+              <w:t>c_total</w:t>
+            </w:r>
+            <w:r>
+              <w:rPr>
+                <w:rFonts w:ascii="Nirmala UI" w:hAnsi="Nirmala UI" w:cs="Nirmala UI"/>
+                <w:sz w:val="18"/>
+                <w:szCs w:val="18"/>
+              </w:rPr>
+              <w:t>.c_sum</w:t>
+            </w:r>
+            <w:proofErr w:type="spellEnd"/>
+            <w:r>
+              <w:rPr>
+                <w:rFonts w:ascii="Nirmala UI" w:hAnsi="Nirmala UI" w:cs="Nirmala UI"/>
+                <w:sz w:val="18"/>
+                <w:szCs w:val="18"/>
+              </w:rPr>
+              <w:t>}}</w:t>
             </w:r>
           </w:p>
         </w:tc>
@@ -3284,6 +5040,56 @@
                 <w:szCs w:val="18"/>
               </w:rPr>
             </w:pPr>
+            <w:r>
+              <w:rPr>
+                <w:rFonts w:ascii="Nirmala UI" w:hAnsi="Nirmala UI" w:cs="Nirmala UI"/>
+                <w:sz w:val="18"/>
+                <w:szCs w:val="18"/>
+              </w:rPr>
+              <w:t>{{</w:t>
+            </w:r>
+            <w:proofErr w:type="spellStart"/>
+            <w:r>
+              <w:rPr>
+                <w:rFonts w:ascii="Nirmala UI" w:hAnsi="Nirmala UI" w:cs="Nirmala UI"/>
+                <w:sz w:val="18"/>
+                <w:szCs w:val="18"/>
+              </w:rPr>
+              <w:t>c_total</w:t>
+            </w:r>
+            <w:r>
+              <w:rPr>
+                <w:rFonts w:ascii="Nirmala UI" w:hAnsi="Nirmala UI" w:cs="Nirmala UI"/>
+                <w:sz w:val="18"/>
+                <w:szCs w:val="18"/>
+              </w:rPr>
+              <w:t>.gc</w:t>
+            </w:r>
+            <w:r>
+              <w:rPr>
+                <w:rFonts w:ascii="Nirmala UI" w:hAnsi="Nirmala UI" w:cs="Nirmala UI"/>
+                <w:sz w:val="18"/>
+                <w:szCs w:val="18"/>
+              </w:rPr>
+              <w:t>_p</w:t>
+            </w:r>
+            <w:r>
+              <w:rPr>
+                <w:rFonts w:ascii="Nirmala UI" w:hAnsi="Nirmala UI" w:cs="Nirmala UI"/>
+                <w:sz w:val="18"/>
+                <w:szCs w:val="18"/>
+              </w:rPr>
+              <w:t>_sum</w:t>
+            </w:r>
+            <w:proofErr w:type="spellEnd"/>
+            <w:r>
+              <w:rPr>
+                <w:rFonts w:ascii="Nirmala UI" w:hAnsi="Nirmala UI" w:cs="Nirmala UI"/>
+                <w:sz w:val="18"/>
+                <w:szCs w:val="18"/>
+              </w:rPr>
+              <w:t>}}</w:t>
+            </w:r>
           </w:p>
         </w:tc>
         <w:tc>
@@ -3307,7 +5113,33 @@
                 <w:sz w:val="18"/>
                 <w:szCs w:val="18"/>
               </w:rPr>
-              <w:t>{{c_total.gc_sum}}</w:t>
+              <w:t>{{</w:t>
+            </w:r>
+            <w:proofErr w:type="spellStart"/>
+            <w:r>
+              <w:rPr>
+                <w:rFonts w:ascii="Nirmala UI" w:hAnsi="Nirmala UI" w:cs="Nirmala UI"/>
+                <w:sz w:val="18"/>
+                <w:szCs w:val="18"/>
+              </w:rPr>
+              <w:t>c_total</w:t>
+            </w:r>
+            <w:r>
+              <w:rPr>
+                <w:rFonts w:ascii="Nirmala UI" w:hAnsi="Nirmala UI" w:cs="Nirmala UI"/>
+                <w:sz w:val="18"/>
+                <w:szCs w:val="18"/>
+              </w:rPr>
+              <w:t>.gc_sum</w:t>
+            </w:r>
+            <w:proofErr w:type="spellEnd"/>
+            <w:r>
+              <w:rPr>
+                <w:rFonts w:ascii="Nirmala UI" w:hAnsi="Nirmala UI" w:cs="Nirmala UI"/>
+                <w:sz w:val="18"/>
+                <w:szCs w:val="18"/>
+              </w:rPr>
+              <w:t>}}</w:t>
             </w:r>
           </w:p>
         </w:tc>
@@ -3326,6 +5158,56 @@
                 <w:szCs w:val="18"/>
               </w:rPr>
             </w:pPr>
+            <w:r>
+              <w:rPr>
+                <w:rFonts w:ascii="Nirmala UI" w:hAnsi="Nirmala UI" w:cs="Nirmala UI"/>
+                <w:sz w:val="18"/>
+                <w:szCs w:val="18"/>
+              </w:rPr>
+              <w:t>{{</w:t>
+            </w:r>
+            <w:proofErr w:type="spellStart"/>
+            <w:r>
+              <w:rPr>
+                <w:rFonts w:ascii="Nirmala UI" w:hAnsi="Nirmala UI" w:cs="Nirmala UI"/>
+                <w:sz w:val="18"/>
+                <w:szCs w:val="18"/>
+              </w:rPr>
+              <w:t>c_total</w:t>
+            </w:r>
+            <w:r>
+              <w:rPr>
+                <w:rFonts w:ascii="Nirmala UI" w:hAnsi="Nirmala UI" w:cs="Nirmala UI"/>
+                <w:sz w:val="18"/>
+                <w:szCs w:val="18"/>
+              </w:rPr>
+              <w:t>.gm</w:t>
+            </w:r>
+            <w:r>
+              <w:rPr>
+                <w:rFonts w:ascii="Nirmala UI" w:hAnsi="Nirmala UI" w:cs="Nirmala UI"/>
+                <w:sz w:val="18"/>
+                <w:szCs w:val="18"/>
+              </w:rPr>
+              <w:t>_p</w:t>
+            </w:r>
+            <w:r>
+              <w:rPr>
+                <w:rFonts w:ascii="Nirmala UI" w:hAnsi="Nirmala UI" w:cs="Nirmala UI"/>
+                <w:sz w:val="18"/>
+                <w:szCs w:val="18"/>
+              </w:rPr>
+              <w:t>_sum</w:t>
+            </w:r>
+            <w:proofErr w:type="spellEnd"/>
+            <w:r>
+              <w:rPr>
+                <w:rFonts w:ascii="Nirmala UI" w:hAnsi="Nirmala UI" w:cs="Nirmala UI"/>
+                <w:sz w:val="18"/>
+                <w:szCs w:val="18"/>
+              </w:rPr>
+              <w:t>}}</w:t>
+            </w:r>
           </w:p>
         </w:tc>
         <w:tc>
@@ -3349,7 +5231,33 @@
                 <w:sz w:val="18"/>
                 <w:szCs w:val="18"/>
               </w:rPr>
-              <w:t>{{c_total.gm_sum}}</w:t>
+              <w:t>{{</w:t>
+            </w:r>
+            <w:proofErr w:type="spellStart"/>
+            <w:r>
+              <w:rPr>
+                <w:rFonts w:ascii="Nirmala UI" w:hAnsi="Nirmala UI" w:cs="Nirmala UI"/>
+                <w:sz w:val="18"/>
+                <w:szCs w:val="18"/>
+              </w:rPr>
+              <w:t>c_total</w:t>
+            </w:r>
+            <w:r>
+              <w:rPr>
+                <w:rFonts w:ascii="Nirmala UI" w:hAnsi="Nirmala UI" w:cs="Nirmala UI"/>
+                <w:sz w:val="18"/>
+                <w:szCs w:val="18"/>
+              </w:rPr>
+              <w:t>.gm_sum</w:t>
+            </w:r>
+            <w:proofErr w:type="spellEnd"/>
+            <w:r>
+              <w:rPr>
+                <w:rFonts w:ascii="Nirmala UI" w:hAnsi="Nirmala UI" w:cs="Nirmala UI"/>
+                <w:sz w:val="18"/>
+                <w:szCs w:val="18"/>
+              </w:rPr>
+              <w:t>}}</w:t>
             </w:r>
           </w:p>
         </w:tc>
@@ -3368,6 +5276,56 @@
                 <w:szCs w:val="18"/>
               </w:rPr>
             </w:pPr>
+            <w:r>
+              <w:rPr>
+                <w:rFonts w:ascii="Nirmala UI" w:hAnsi="Nirmala UI" w:cs="Nirmala UI"/>
+                <w:sz w:val="18"/>
+                <w:szCs w:val="18"/>
+              </w:rPr>
+              <w:t>{{</w:t>
+            </w:r>
+            <w:proofErr w:type="spellStart"/>
+            <w:r>
+              <w:rPr>
+                <w:rFonts w:ascii="Nirmala UI" w:hAnsi="Nirmala UI" w:cs="Nirmala UI"/>
+                <w:sz w:val="18"/>
+                <w:szCs w:val="18"/>
+              </w:rPr>
+              <w:t>c_total</w:t>
+            </w:r>
+            <w:r>
+              <w:rPr>
+                <w:rFonts w:ascii="Nirmala UI" w:hAnsi="Nirmala UI" w:cs="Nirmala UI"/>
+                <w:sz w:val="18"/>
+                <w:szCs w:val="18"/>
+              </w:rPr>
+              <w:t>.m_</w:t>
+            </w:r>
+            <w:r>
+              <w:rPr>
+                <w:rFonts w:ascii="Nirmala UI" w:hAnsi="Nirmala UI" w:cs="Nirmala UI"/>
+                <w:sz w:val="18"/>
+                <w:szCs w:val="18"/>
+              </w:rPr>
+              <w:t>p_</w:t>
+            </w:r>
+            <w:r>
+              <w:rPr>
+                <w:rFonts w:ascii="Nirmala UI" w:hAnsi="Nirmala UI" w:cs="Nirmala UI"/>
+                <w:sz w:val="18"/>
+                <w:szCs w:val="18"/>
+              </w:rPr>
+              <w:t>sum</w:t>
+            </w:r>
+            <w:proofErr w:type="spellEnd"/>
+            <w:r>
+              <w:rPr>
+                <w:rFonts w:ascii="Nirmala UI" w:hAnsi="Nirmala UI" w:cs="Nirmala UI"/>
+                <w:sz w:val="18"/>
+                <w:szCs w:val="18"/>
+              </w:rPr>
+              <w:t>}}</w:t>
+            </w:r>
           </w:p>
         </w:tc>
         <w:tc>
@@ -3391,7 +5349,33 @@
                 <w:sz w:val="18"/>
                 <w:szCs w:val="18"/>
               </w:rPr>
-              <w:t>{{c_total.m_sum}}</w:t>
+              <w:t>{{</w:t>
+            </w:r>
+            <w:proofErr w:type="spellStart"/>
+            <w:r>
+              <w:rPr>
+                <w:rFonts w:ascii="Nirmala UI" w:hAnsi="Nirmala UI" w:cs="Nirmala UI"/>
+                <w:sz w:val="18"/>
+                <w:szCs w:val="18"/>
+              </w:rPr>
+              <w:t>c_total</w:t>
+            </w:r>
+            <w:r>
+              <w:rPr>
+                <w:rFonts w:ascii="Nirmala UI" w:hAnsi="Nirmala UI" w:cs="Nirmala UI"/>
+                <w:sz w:val="18"/>
+                <w:szCs w:val="18"/>
+              </w:rPr>
+              <w:t>.m_sum</w:t>
+            </w:r>
+            <w:proofErr w:type="spellEnd"/>
+            <w:r>
+              <w:rPr>
+                <w:rFonts w:ascii="Nirmala UI" w:hAnsi="Nirmala UI" w:cs="Nirmala UI"/>
+                <w:sz w:val="18"/>
+                <w:szCs w:val="18"/>
+              </w:rPr>
+              <w:t>}}</w:t>
             </w:r>
           </w:p>
         </w:tc>
@@ -3410,6 +5394,56 @@
                 <w:szCs w:val="18"/>
               </w:rPr>
             </w:pPr>
+            <w:r>
+              <w:rPr>
+                <w:rFonts w:ascii="Nirmala UI" w:hAnsi="Nirmala UI" w:cs="Nirmala UI"/>
+                <w:sz w:val="18"/>
+                <w:szCs w:val="18"/>
+              </w:rPr>
+              <w:t>{{</w:t>
+            </w:r>
+            <w:proofErr w:type="spellStart"/>
+            <w:r>
+              <w:rPr>
+                <w:rFonts w:ascii="Nirmala UI" w:hAnsi="Nirmala UI" w:cs="Nirmala UI"/>
+                <w:sz w:val="18"/>
+                <w:szCs w:val="18"/>
+              </w:rPr>
+              <w:t>c_total</w:t>
+            </w:r>
+            <w:r>
+              <w:rPr>
+                <w:rFonts w:ascii="Nirmala UI" w:hAnsi="Nirmala UI" w:cs="Nirmala UI"/>
+                <w:sz w:val="18"/>
+                <w:szCs w:val="18"/>
+              </w:rPr>
+              <w:t>.h_</w:t>
+            </w:r>
+            <w:r>
+              <w:rPr>
+                <w:rFonts w:ascii="Nirmala UI" w:hAnsi="Nirmala UI" w:cs="Nirmala UI"/>
+                <w:sz w:val="18"/>
+                <w:szCs w:val="18"/>
+              </w:rPr>
+              <w:t>p_</w:t>
+            </w:r>
+            <w:r>
+              <w:rPr>
+                <w:rFonts w:ascii="Nirmala UI" w:hAnsi="Nirmala UI" w:cs="Nirmala UI"/>
+                <w:sz w:val="18"/>
+                <w:szCs w:val="18"/>
+              </w:rPr>
+              <w:t>sum</w:t>
+            </w:r>
+            <w:proofErr w:type="spellEnd"/>
+            <w:r>
+              <w:rPr>
+                <w:rFonts w:ascii="Nirmala UI" w:hAnsi="Nirmala UI" w:cs="Nirmala UI"/>
+                <w:sz w:val="18"/>
+                <w:szCs w:val="18"/>
+              </w:rPr>
+              <w:t>}}</w:t>
+            </w:r>
           </w:p>
         </w:tc>
         <w:tc>
@@ -3436,7 +5470,33 @@
                 <w:sz w:val="18"/>
                 <w:szCs w:val="18"/>
               </w:rPr>
-              <w:t>{{c_total.h_sum}}</w:t>
+              <w:t>{{</w:t>
+            </w:r>
+            <w:proofErr w:type="spellStart"/>
+            <w:r>
+              <w:rPr>
+                <w:rFonts w:ascii="Nirmala UI" w:hAnsi="Nirmala UI" w:cs="Nirmala UI"/>
+                <w:sz w:val="18"/>
+                <w:szCs w:val="18"/>
+              </w:rPr>
+              <w:t>c_total</w:t>
+            </w:r>
+            <w:r>
+              <w:rPr>
+                <w:rFonts w:ascii="Nirmala UI" w:hAnsi="Nirmala UI" w:cs="Nirmala UI"/>
+                <w:sz w:val="18"/>
+                <w:szCs w:val="18"/>
+              </w:rPr>
+              <w:t>.h_sum</w:t>
+            </w:r>
+            <w:proofErr w:type="spellEnd"/>
+            <w:r>
+              <w:rPr>
+                <w:rFonts w:ascii="Nirmala UI" w:hAnsi="Nirmala UI" w:cs="Nirmala UI"/>
+                <w:sz w:val="18"/>
+                <w:szCs w:val="18"/>
+              </w:rPr>
+              <w:t>}}</w:t>
             </w:r>
           </w:p>
         </w:tc>
@@ -3458,6 +5518,56 @@
                 <w:szCs w:val="18"/>
               </w:rPr>
             </w:pPr>
+            <w:r>
+              <w:rPr>
+                <w:rFonts w:ascii="Nirmala UI" w:hAnsi="Nirmala UI" w:cs="Nirmala UI"/>
+                <w:sz w:val="18"/>
+                <w:szCs w:val="18"/>
+              </w:rPr>
+              <w:t>{{</w:t>
+            </w:r>
+            <w:proofErr w:type="spellStart"/>
+            <w:r>
+              <w:rPr>
+                <w:rFonts w:ascii="Nirmala UI" w:hAnsi="Nirmala UI" w:cs="Nirmala UI"/>
+                <w:sz w:val="18"/>
+                <w:szCs w:val="18"/>
+              </w:rPr>
+              <w:t>c_total</w:t>
+            </w:r>
+            <w:r>
+              <w:rPr>
+                <w:rFonts w:ascii="Nirmala UI" w:hAnsi="Nirmala UI" w:cs="Nirmala UI"/>
+                <w:sz w:val="18"/>
+                <w:szCs w:val="18"/>
+              </w:rPr>
+              <w:t>.h_</w:t>
+            </w:r>
+            <w:r>
+              <w:rPr>
+                <w:rFonts w:ascii="Nirmala UI" w:hAnsi="Nirmala UI" w:cs="Nirmala UI"/>
+                <w:sz w:val="18"/>
+                <w:szCs w:val="18"/>
+              </w:rPr>
+              <w:t>p_</w:t>
+            </w:r>
+            <w:r>
+              <w:rPr>
+                <w:rFonts w:ascii="Nirmala UI" w:hAnsi="Nirmala UI" w:cs="Nirmala UI"/>
+                <w:sz w:val="18"/>
+                <w:szCs w:val="18"/>
+              </w:rPr>
+              <w:t>sum_p</w:t>
+            </w:r>
+            <w:proofErr w:type="spellEnd"/>
+            <w:r>
+              <w:rPr>
+                <w:rFonts w:ascii="Nirmala UI" w:hAnsi="Nirmala UI" w:cs="Nirmala UI"/>
+                <w:sz w:val="18"/>
+                <w:szCs w:val="18"/>
+              </w:rPr>
+              <w:t>}}</w:t>
+            </w:r>
           </w:p>
         </w:tc>
         <w:tc>
@@ -3484,7 +5594,33 @@
                 <w:sz w:val="18"/>
                 <w:szCs w:val="18"/>
               </w:rPr>
-              <w:t>{{c_total.h_sum_p}}</w:t>
+              <w:t>{{</w:t>
+            </w:r>
+            <w:proofErr w:type="spellStart"/>
+            <w:r>
+              <w:rPr>
+                <w:rFonts w:ascii="Nirmala UI" w:hAnsi="Nirmala UI" w:cs="Nirmala UI"/>
+                <w:sz w:val="18"/>
+                <w:szCs w:val="18"/>
+              </w:rPr>
+              <w:t>c_total</w:t>
+            </w:r>
+            <w:r>
+              <w:rPr>
+                <w:rFonts w:ascii="Nirmala UI" w:hAnsi="Nirmala UI" w:cs="Nirmala UI"/>
+                <w:sz w:val="18"/>
+                <w:szCs w:val="18"/>
+              </w:rPr>
+              <w:t>.h_sum_p</w:t>
+            </w:r>
+            <w:proofErr w:type="spellEnd"/>
+            <w:r>
+              <w:rPr>
+                <w:rFonts w:ascii="Nirmala UI" w:hAnsi="Nirmala UI" w:cs="Nirmala UI"/>
+                <w:sz w:val="18"/>
+                <w:szCs w:val="18"/>
+              </w:rPr>
+              <w:t>}}</w:t>
             </w:r>
           </w:p>
         </w:tc>
@@ -3557,17 +5693,7 @@
                 <w:sz w:val="18"/>
                 <w:szCs w:val="18"/>
               </w:rPr>
-              <w:t>{{p_c</w:t>
-            </w:r>
-            <w:r>
-              <w:rPr>
-                <w:rFonts w:ascii="Nirmala UI" w:hAnsi="Nirmala UI" w:cs="Nirmala UI"/>
-                <w:b/>
-                <w:bCs/>
-                <w:sz w:val="18"/>
-                <w:szCs w:val="18"/>
-              </w:rPr>
-              <w:t>_total.name}}</w:t>
+              <w:t>{{p_c_total.name}}</w:t>
             </w:r>
           </w:p>
         </w:tc>
@@ -3609,6 +5735,68 @@
                 <w:szCs w:val="18"/>
               </w:rPr>
             </w:pPr>
+            <w:r>
+              <w:rPr>
+                <w:rFonts w:ascii="Nirmala UI" w:hAnsi="Nirmala UI" w:cs="Nirmala UI"/>
+                <w:b/>
+                <w:bCs/>
+                <w:sz w:val="18"/>
+                <w:szCs w:val="18"/>
+              </w:rPr>
+              <w:t>{{</w:t>
+            </w:r>
+            <w:proofErr w:type="spellStart"/>
+            <w:r>
+              <w:rPr>
+                <w:rFonts w:ascii="Nirmala UI" w:hAnsi="Nirmala UI" w:cs="Nirmala UI"/>
+                <w:b/>
+                <w:bCs/>
+                <w:sz w:val="18"/>
+                <w:szCs w:val="18"/>
+              </w:rPr>
+              <w:t>p_c_total</w:t>
+            </w:r>
+            <w:r>
+              <w:rPr>
+                <w:rFonts w:ascii="Nirmala UI" w:hAnsi="Nirmala UI" w:cs="Nirmala UI"/>
+                <w:b/>
+                <w:bCs/>
+                <w:sz w:val="18"/>
+                <w:szCs w:val="18"/>
+              </w:rPr>
+              <w:t>.b</w:t>
+            </w:r>
+            <w:r>
+              <w:rPr>
+                <w:rFonts w:ascii="Nirmala UI" w:hAnsi="Nirmala UI" w:cs="Nirmala UI"/>
+                <w:b/>
+                <w:bCs/>
+                <w:sz w:val="18"/>
+                <w:szCs w:val="18"/>
+              </w:rPr>
+              <w:t>_p</w:t>
+            </w:r>
+            <w:r>
+              <w:rPr>
+                <w:rFonts w:ascii="Nirmala UI" w:hAnsi="Nirmala UI" w:cs="Nirmala UI"/>
+                <w:b/>
+                <w:bCs/>
+                <w:sz w:val="18"/>
+                <w:szCs w:val="18"/>
+              </w:rPr>
+              <w:t>_sum</w:t>
+            </w:r>
+            <w:proofErr w:type="spellEnd"/>
+            <w:r>
+              <w:rPr>
+                <w:rFonts w:ascii="Nirmala UI" w:hAnsi="Nirmala UI" w:cs="Nirmala UI"/>
+                <w:b/>
+                <w:bCs/>
+                <w:sz w:val="18"/>
+                <w:szCs w:val="18"/>
+              </w:rPr>
+              <w:t>}}</w:t>
+            </w:r>
           </w:p>
         </w:tc>
         <w:tc>
@@ -3637,7 +5825,29 @@
                 <w:sz w:val="18"/>
                 <w:szCs w:val="18"/>
               </w:rPr>
-              <w:t>{{p_c_total.b_sum}}</w:t>
+              <w:t>{{</w:t>
+            </w:r>
+            <w:proofErr w:type="spellStart"/>
+            <w:r>
+              <w:rPr>
+                <w:rFonts w:ascii="Nirmala UI" w:hAnsi="Nirmala UI" w:cs="Nirmala UI"/>
+                <w:b/>
+                <w:bCs/>
+                <w:sz w:val="18"/>
+                <w:szCs w:val="18"/>
+              </w:rPr>
+              <w:t>p_c_total.b_sum</w:t>
+            </w:r>
+            <w:proofErr w:type="spellEnd"/>
+            <w:r>
+              <w:rPr>
+                <w:rFonts w:ascii="Nirmala UI" w:hAnsi="Nirmala UI" w:cs="Nirmala UI"/>
+                <w:b/>
+                <w:bCs/>
+                <w:sz w:val="18"/>
+                <w:szCs w:val="18"/>
+              </w:rPr>
+              <w:t>}}</w:t>
             </w:r>
           </w:p>
         </w:tc>
@@ -3659,6 +5869,68 @@
                 <w:szCs w:val="18"/>
               </w:rPr>
             </w:pPr>
+            <w:r>
+              <w:rPr>
+                <w:rFonts w:ascii="Nirmala UI" w:hAnsi="Nirmala UI" w:cs="Nirmala UI"/>
+                <w:b/>
+                <w:bCs/>
+                <w:sz w:val="18"/>
+                <w:szCs w:val="18"/>
+              </w:rPr>
+              <w:t>{{</w:t>
+            </w:r>
+            <w:proofErr w:type="spellStart"/>
+            <w:r>
+              <w:rPr>
+                <w:rFonts w:ascii="Nirmala UI" w:hAnsi="Nirmala UI" w:cs="Nirmala UI"/>
+                <w:b/>
+                <w:bCs/>
+                <w:sz w:val="18"/>
+                <w:szCs w:val="18"/>
+              </w:rPr>
+              <w:t>p_c_total</w:t>
+            </w:r>
+            <w:r>
+              <w:rPr>
+                <w:rFonts w:ascii="Nirmala UI" w:hAnsi="Nirmala UI" w:cs="Nirmala UI"/>
+                <w:b/>
+                <w:bCs/>
+                <w:sz w:val="18"/>
+                <w:szCs w:val="18"/>
+              </w:rPr>
+              <w:t>.c_</w:t>
+            </w:r>
+            <w:r>
+              <w:rPr>
+                <w:rFonts w:ascii="Nirmala UI" w:hAnsi="Nirmala UI" w:cs="Nirmala UI"/>
+                <w:b/>
+                <w:bCs/>
+                <w:sz w:val="18"/>
+                <w:szCs w:val="18"/>
+              </w:rPr>
+              <w:t>p_</w:t>
+            </w:r>
+            <w:r>
+              <w:rPr>
+                <w:rFonts w:ascii="Nirmala UI" w:hAnsi="Nirmala UI" w:cs="Nirmala UI"/>
+                <w:b/>
+                <w:bCs/>
+                <w:sz w:val="18"/>
+                <w:szCs w:val="18"/>
+              </w:rPr>
+              <w:t>sum</w:t>
+            </w:r>
+            <w:proofErr w:type="spellEnd"/>
+            <w:r>
+              <w:rPr>
+                <w:rFonts w:ascii="Nirmala UI" w:hAnsi="Nirmala UI" w:cs="Nirmala UI"/>
+                <w:b/>
+                <w:bCs/>
+                <w:sz w:val="18"/>
+                <w:szCs w:val="18"/>
+              </w:rPr>
+              <w:t>}}</w:t>
+            </w:r>
           </w:p>
         </w:tc>
         <w:tc>
@@ -3687,7 +5959,29 @@
                 <w:sz w:val="18"/>
                 <w:szCs w:val="18"/>
               </w:rPr>
-              <w:t>{{p_c_total.c_sum}}</w:t>
+              <w:t>{{</w:t>
+            </w:r>
+            <w:proofErr w:type="spellStart"/>
+            <w:r>
+              <w:rPr>
+                <w:rFonts w:ascii="Nirmala UI" w:hAnsi="Nirmala UI" w:cs="Nirmala UI"/>
+                <w:b/>
+                <w:bCs/>
+                <w:sz w:val="18"/>
+                <w:szCs w:val="18"/>
+              </w:rPr>
+              <w:t>p_c_total.c_sum</w:t>
+            </w:r>
+            <w:proofErr w:type="spellEnd"/>
+            <w:r>
+              <w:rPr>
+                <w:rFonts w:ascii="Nirmala UI" w:hAnsi="Nirmala UI" w:cs="Nirmala UI"/>
+                <w:b/>
+                <w:bCs/>
+                <w:sz w:val="18"/>
+                <w:szCs w:val="18"/>
+              </w:rPr>
+              <w:t>}}</w:t>
             </w:r>
           </w:p>
         </w:tc>
@@ -3709,6 +6003,68 @@
                 <w:szCs w:val="18"/>
               </w:rPr>
             </w:pPr>
+            <w:r>
+              <w:rPr>
+                <w:rFonts w:ascii="Nirmala UI" w:hAnsi="Nirmala UI" w:cs="Nirmala UI"/>
+                <w:b/>
+                <w:bCs/>
+                <w:sz w:val="18"/>
+                <w:szCs w:val="18"/>
+              </w:rPr>
+              <w:t>{{</w:t>
+            </w:r>
+            <w:proofErr w:type="spellStart"/>
+            <w:r>
+              <w:rPr>
+                <w:rFonts w:ascii="Nirmala UI" w:hAnsi="Nirmala UI" w:cs="Nirmala UI"/>
+                <w:b/>
+                <w:bCs/>
+                <w:sz w:val="18"/>
+                <w:szCs w:val="18"/>
+              </w:rPr>
+              <w:t>p_c_total</w:t>
+            </w:r>
+            <w:r>
+              <w:rPr>
+                <w:rFonts w:ascii="Nirmala UI" w:hAnsi="Nirmala UI" w:cs="Nirmala UI"/>
+                <w:b/>
+                <w:bCs/>
+                <w:sz w:val="18"/>
+                <w:szCs w:val="18"/>
+              </w:rPr>
+              <w:t>.gc</w:t>
+            </w:r>
+            <w:r>
+              <w:rPr>
+                <w:rFonts w:ascii="Nirmala UI" w:hAnsi="Nirmala UI" w:cs="Nirmala UI"/>
+                <w:b/>
+                <w:bCs/>
+                <w:sz w:val="18"/>
+                <w:szCs w:val="18"/>
+              </w:rPr>
+              <w:t>_p</w:t>
+            </w:r>
+            <w:r>
+              <w:rPr>
+                <w:rFonts w:ascii="Nirmala UI" w:hAnsi="Nirmala UI" w:cs="Nirmala UI"/>
+                <w:b/>
+                <w:bCs/>
+                <w:sz w:val="18"/>
+                <w:szCs w:val="18"/>
+              </w:rPr>
+              <w:t>_sum</w:t>
+            </w:r>
+            <w:proofErr w:type="spellEnd"/>
+            <w:r>
+              <w:rPr>
+                <w:rFonts w:ascii="Nirmala UI" w:hAnsi="Nirmala UI" w:cs="Nirmala UI"/>
+                <w:b/>
+                <w:bCs/>
+                <w:sz w:val="18"/>
+                <w:szCs w:val="18"/>
+              </w:rPr>
+              <w:t>}}</w:t>
+            </w:r>
           </w:p>
         </w:tc>
         <w:tc>
@@ -3737,7 +6093,29 @@
                 <w:sz w:val="18"/>
                 <w:szCs w:val="18"/>
               </w:rPr>
-              <w:t>{{p_c_total.gc_sum}}</w:t>
+              <w:t>{{</w:t>
+            </w:r>
+            <w:proofErr w:type="spellStart"/>
+            <w:r>
+              <w:rPr>
+                <w:rFonts w:ascii="Nirmala UI" w:hAnsi="Nirmala UI" w:cs="Nirmala UI"/>
+                <w:b/>
+                <w:bCs/>
+                <w:sz w:val="18"/>
+                <w:szCs w:val="18"/>
+              </w:rPr>
+              <w:t>p_c_total.gc_sum</w:t>
+            </w:r>
+            <w:proofErr w:type="spellEnd"/>
+            <w:r>
+              <w:rPr>
+                <w:rFonts w:ascii="Nirmala UI" w:hAnsi="Nirmala UI" w:cs="Nirmala UI"/>
+                <w:b/>
+                <w:bCs/>
+                <w:sz w:val="18"/>
+                <w:szCs w:val="18"/>
+              </w:rPr>
+              <w:t>}}</w:t>
             </w:r>
           </w:p>
         </w:tc>
@@ -3759,6 +6137,68 @@
                 <w:szCs w:val="18"/>
               </w:rPr>
             </w:pPr>
+            <w:r>
+              <w:rPr>
+                <w:rFonts w:ascii="Nirmala UI" w:hAnsi="Nirmala UI" w:cs="Nirmala UI"/>
+                <w:b/>
+                <w:bCs/>
+                <w:sz w:val="18"/>
+                <w:szCs w:val="18"/>
+              </w:rPr>
+              <w:t>{{</w:t>
+            </w:r>
+            <w:proofErr w:type="spellStart"/>
+            <w:r>
+              <w:rPr>
+                <w:rFonts w:ascii="Nirmala UI" w:hAnsi="Nirmala UI" w:cs="Nirmala UI"/>
+                <w:b/>
+                <w:bCs/>
+                <w:sz w:val="18"/>
+                <w:szCs w:val="18"/>
+              </w:rPr>
+              <w:t>p_c_total</w:t>
+            </w:r>
+            <w:r>
+              <w:rPr>
+                <w:rFonts w:ascii="Nirmala UI" w:hAnsi="Nirmala UI" w:cs="Nirmala UI"/>
+                <w:b/>
+                <w:bCs/>
+                <w:sz w:val="18"/>
+                <w:szCs w:val="18"/>
+              </w:rPr>
+              <w:t>.gm</w:t>
+            </w:r>
+            <w:r>
+              <w:rPr>
+                <w:rFonts w:ascii="Nirmala UI" w:hAnsi="Nirmala UI" w:cs="Nirmala UI"/>
+                <w:b/>
+                <w:bCs/>
+                <w:sz w:val="18"/>
+                <w:szCs w:val="18"/>
+              </w:rPr>
+              <w:t>_p</w:t>
+            </w:r>
+            <w:r>
+              <w:rPr>
+                <w:rFonts w:ascii="Nirmala UI" w:hAnsi="Nirmala UI" w:cs="Nirmala UI"/>
+                <w:b/>
+                <w:bCs/>
+                <w:sz w:val="18"/>
+                <w:szCs w:val="18"/>
+              </w:rPr>
+              <w:t>_sum</w:t>
+            </w:r>
+            <w:proofErr w:type="spellEnd"/>
+            <w:r>
+              <w:rPr>
+                <w:rFonts w:ascii="Nirmala UI" w:hAnsi="Nirmala UI" w:cs="Nirmala UI"/>
+                <w:b/>
+                <w:bCs/>
+                <w:sz w:val="18"/>
+                <w:szCs w:val="18"/>
+              </w:rPr>
+              <w:t>}}</w:t>
+            </w:r>
           </w:p>
         </w:tc>
         <w:tc>
@@ -3787,7 +6227,29 @@
                 <w:sz w:val="18"/>
                 <w:szCs w:val="18"/>
               </w:rPr>
-              <w:t>{{p_c_total.gm_sum}}</w:t>
+              <w:t>{{</w:t>
+            </w:r>
+            <w:proofErr w:type="spellStart"/>
+            <w:r>
+              <w:rPr>
+                <w:rFonts w:ascii="Nirmala UI" w:hAnsi="Nirmala UI" w:cs="Nirmala UI"/>
+                <w:b/>
+                <w:bCs/>
+                <w:sz w:val="18"/>
+                <w:szCs w:val="18"/>
+              </w:rPr>
+              <w:t>p_c_total.gm_sum</w:t>
+            </w:r>
+            <w:proofErr w:type="spellEnd"/>
+            <w:r>
+              <w:rPr>
+                <w:rFonts w:ascii="Nirmala UI" w:hAnsi="Nirmala UI" w:cs="Nirmala UI"/>
+                <w:b/>
+                <w:bCs/>
+                <w:sz w:val="18"/>
+                <w:szCs w:val="18"/>
+              </w:rPr>
+              <w:t>}}</w:t>
             </w:r>
           </w:p>
         </w:tc>
@@ -3809,6 +6271,68 @@
                 <w:szCs w:val="18"/>
               </w:rPr>
             </w:pPr>
+            <w:r>
+              <w:rPr>
+                <w:rFonts w:ascii="Nirmala UI" w:hAnsi="Nirmala UI" w:cs="Nirmala UI"/>
+                <w:b/>
+                <w:bCs/>
+                <w:sz w:val="18"/>
+                <w:szCs w:val="18"/>
+              </w:rPr>
+              <w:t>{{</w:t>
+            </w:r>
+            <w:proofErr w:type="spellStart"/>
+            <w:r>
+              <w:rPr>
+                <w:rFonts w:ascii="Nirmala UI" w:hAnsi="Nirmala UI" w:cs="Nirmala UI"/>
+                <w:b/>
+                <w:bCs/>
+                <w:sz w:val="18"/>
+                <w:szCs w:val="18"/>
+              </w:rPr>
+              <w:t>p_c_total</w:t>
+            </w:r>
+            <w:r>
+              <w:rPr>
+                <w:rFonts w:ascii="Nirmala UI" w:hAnsi="Nirmala UI" w:cs="Nirmala UI"/>
+                <w:b/>
+                <w:bCs/>
+                <w:sz w:val="18"/>
+                <w:szCs w:val="18"/>
+              </w:rPr>
+              <w:t>.m_</w:t>
+            </w:r>
+            <w:r>
+              <w:rPr>
+                <w:rFonts w:ascii="Nirmala UI" w:hAnsi="Nirmala UI" w:cs="Nirmala UI"/>
+                <w:b/>
+                <w:bCs/>
+                <w:sz w:val="18"/>
+                <w:szCs w:val="18"/>
+              </w:rPr>
+              <w:t>p_</w:t>
+            </w:r>
+            <w:r>
+              <w:rPr>
+                <w:rFonts w:ascii="Nirmala UI" w:hAnsi="Nirmala UI" w:cs="Nirmala UI"/>
+                <w:b/>
+                <w:bCs/>
+                <w:sz w:val="18"/>
+                <w:szCs w:val="18"/>
+              </w:rPr>
+              <w:t>sum</w:t>
+            </w:r>
+            <w:proofErr w:type="spellEnd"/>
+            <w:r>
+              <w:rPr>
+                <w:rFonts w:ascii="Nirmala UI" w:hAnsi="Nirmala UI" w:cs="Nirmala UI"/>
+                <w:b/>
+                <w:bCs/>
+                <w:sz w:val="18"/>
+                <w:szCs w:val="18"/>
+              </w:rPr>
+              <w:t>}}</w:t>
+            </w:r>
           </w:p>
         </w:tc>
         <w:tc>
@@ -3837,7 +6361,29 @@
                 <w:sz w:val="18"/>
                 <w:szCs w:val="18"/>
               </w:rPr>
-              <w:t>{{p_c_total.m_sum}}</w:t>
+              <w:t>{{</w:t>
+            </w:r>
+            <w:proofErr w:type="spellStart"/>
+            <w:r>
+              <w:rPr>
+                <w:rFonts w:ascii="Nirmala UI" w:hAnsi="Nirmala UI" w:cs="Nirmala UI"/>
+                <w:b/>
+                <w:bCs/>
+                <w:sz w:val="18"/>
+                <w:szCs w:val="18"/>
+              </w:rPr>
+              <w:t>p_c_total.m_sum</w:t>
+            </w:r>
+            <w:proofErr w:type="spellEnd"/>
+            <w:r>
+              <w:rPr>
+                <w:rFonts w:ascii="Nirmala UI" w:hAnsi="Nirmala UI" w:cs="Nirmala UI"/>
+                <w:b/>
+                <w:bCs/>
+                <w:sz w:val="18"/>
+                <w:szCs w:val="18"/>
+              </w:rPr>
+              <w:t>}}</w:t>
             </w:r>
           </w:p>
         </w:tc>
@@ -3859,6 +6405,68 @@
                 <w:szCs w:val="18"/>
               </w:rPr>
             </w:pPr>
+            <w:r>
+              <w:rPr>
+                <w:rFonts w:ascii="Nirmala UI" w:hAnsi="Nirmala UI" w:cs="Nirmala UI"/>
+                <w:b/>
+                <w:bCs/>
+                <w:sz w:val="18"/>
+                <w:szCs w:val="18"/>
+              </w:rPr>
+              <w:t>{{</w:t>
+            </w:r>
+            <w:proofErr w:type="spellStart"/>
+            <w:r>
+              <w:rPr>
+                <w:rFonts w:ascii="Nirmala UI" w:hAnsi="Nirmala UI" w:cs="Nirmala UI"/>
+                <w:b/>
+                <w:bCs/>
+                <w:sz w:val="18"/>
+                <w:szCs w:val="18"/>
+              </w:rPr>
+              <w:t>p_c_total</w:t>
+            </w:r>
+            <w:r>
+              <w:rPr>
+                <w:rFonts w:ascii="Nirmala UI" w:hAnsi="Nirmala UI" w:cs="Nirmala UI"/>
+                <w:b/>
+                <w:bCs/>
+                <w:sz w:val="18"/>
+                <w:szCs w:val="18"/>
+              </w:rPr>
+              <w:t>.h_</w:t>
+            </w:r>
+            <w:r>
+              <w:rPr>
+                <w:rFonts w:ascii="Nirmala UI" w:hAnsi="Nirmala UI" w:cs="Nirmala UI"/>
+                <w:b/>
+                <w:bCs/>
+                <w:sz w:val="18"/>
+                <w:szCs w:val="18"/>
+              </w:rPr>
+              <w:t>p_</w:t>
+            </w:r>
+            <w:r>
+              <w:rPr>
+                <w:rFonts w:ascii="Nirmala UI" w:hAnsi="Nirmala UI" w:cs="Nirmala UI"/>
+                <w:b/>
+                <w:bCs/>
+                <w:sz w:val="18"/>
+                <w:szCs w:val="18"/>
+              </w:rPr>
+              <w:t>sum</w:t>
+            </w:r>
+            <w:proofErr w:type="spellEnd"/>
+            <w:r>
+              <w:rPr>
+                <w:rFonts w:ascii="Nirmala UI" w:hAnsi="Nirmala UI" w:cs="Nirmala UI"/>
+                <w:b/>
+                <w:bCs/>
+                <w:sz w:val="18"/>
+                <w:szCs w:val="18"/>
+              </w:rPr>
+              <w:t>}}</w:t>
+            </w:r>
           </w:p>
         </w:tc>
         <w:tc>
@@ -3887,7 +6495,29 @@
                 <w:sz w:val="18"/>
                 <w:szCs w:val="18"/>
               </w:rPr>
-              <w:t>{{p_c_total.h_sum}}</w:t>
+              <w:t>{{</w:t>
+            </w:r>
+            <w:proofErr w:type="spellStart"/>
+            <w:r>
+              <w:rPr>
+                <w:rFonts w:ascii="Nirmala UI" w:hAnsi="Nirmala UI" w:cs="Nirmala UI"/>
+                <w:b/>
+                <w:bCs/>
+                <w:sz w:val="18"/>
+                <w:szCs w:val="18"/>
+              </w:rPr>
+              <w:t>p_c_total.h_sum</w:t>
+            </w:r>
+            <w:proofErr w:type="spellEnd"/>
+            <w:r>
+              <w:rPr>
+                <w:rFonts w:ascii="Nirmala UI" w:hAnsi="Nirmala UI" w:cs="Nirmala UI"/>
+                <w:b/>
+                <w:bCs/>
+                <w:sz w:val="18"/>
+                <w:szCs w:val="18"/>
+              </w:rPr>
+              <w:t>}}</w:t>
             </w:r>
           </w:p>
         </w:tc>
@@ -3909,6 +6539,68 @@
                 <w:szCs w:val="18"/>
               </w:rPr>
             </w:pPr>
+            <w:r>
+              <w:rPr>
+                <w:rFonts w:ascii="Nirmala UI" w:hAnsi="Nirmala UI" w:cs="Nirmala UI"/>
+                <w:b/>
+                <w:bCs/>
+                <w:sz w:val="18"/>
+                <w:szCs w:val="18"/>
+              </w:rPr>
+              <w:t>{{</w:t>
+            </w:r>
+            <w:proofErr w:type="spellStart"/>
+            <w:r>
+              <w:rPr>
+                <w:rFonts w:ascii="Nirmala UI" w:hAnsi="Nirmala UI" w:cs="Nirmala UI"/>
+                <w:b/>
+                <w:bCs/>
+                <w:sz w:val="18"/>
+                <w:szCs w:val="18"/>
+              </w:rPr>
+              <w:t>p_c_total</w:t>
+            </w:r>
+            <w:r>
+              <w:rPr>
+                <w:rFonts w:ascii="Nirmala UI" w:hAnsi="Nirmala UI" w:cs="Nirmala UI"/>
+                <w:b/>
+                <w:bCs/>
+                <w:sz w:val="18"/>
+                <w:szCs w:val="18"/>
+              </w:rPr>
+              <w:t>.h_</w:t>
+            </w:r>
+            <w:r>
+              <w:rPr>
+                <w:rFonts w:ascii="Nirmala UI" w:hAnsi="Nirmala UI" w:cs="Nirmala UI"/>
+                <w:b/>
+                <w:bCs/>
+                <w:sz w:val="18"/>
+                <w:szCs w:val="18"/>
+              </w:rPr>
+              <w:t>p_</w:t>
+            </w:r>
+            <w:r>
+              <w:rPr>
+                <w:rFonts w:ascii="Nirmala UI" w:hAnsi="Nirmala UI" w:cs="Nirmala UI"/>
+                <w:b/>
+                <w:bCs/>
+                <w:sz w:val="18"/>
+                <w:szCs w:val="18"/>
+              </w:rPr>
+              <w:t>sum_p</w:t>
+            </w:r>
+            <w:proofErr w:type="spellEnd"/>
+            <w:r>
+              <w:rPr>
+                <w:rFonts w:ascii="Nirmala UI" w:hAnsi="Nirmala UI" w:cs="Nirmala UI"/>
+                <w:b/>
+                <w:bCs/>
+                <w:sz w:val="18"/>
+                <w:szCs w:val="18"/>
+              </w:rPr>
+              <w:t>}}</w:t>
+            </w:r>
           </w:p>
         </w:tc>
         <w:tc>
@@ -3937,7 +6629,29 @@
                 <w:sz w:val="18"/>
                 <w:szCs w:val="18"/>
               </w:rPr>
-              <w:t>{{p_c_total.h_sum_p}}</w:t>
+              <w:t>{{</w:t>
+            </w:r>
+            <w:proofErr w:type="spellStart"/>
+            <w:r>
+              <w:rPr>
+                <w:rFonts w:ascii="Nirmala UI" w:hAnsi="Nirmala UI" w:cs="Nirmala UI"/>
+                <w:b/>
+                <w:bCs/>
+                <w:sz w:val="18"/>
+                <w:szCs w:val="18"/>
+              </w:rPr>
+              <w:t>p_c_total.h_sum_p</w:t>
+            </w:r>
+            <w:proofErr w:type="spellEnd"/>
+            <w:r>
+              <w:rPr>
+                <w:rFonts w:ascii="Nirmala UI" w:hAnsi="Nirmala UI" w:cs="Nirmala UI"/>
+                <w:b/>
+                <w:bCs/>
+                <w:sz w:val="18"/>
+                <w:szCs w:val="18"/>
+              </w:rPr>
+              <w:t>}}</w:t>
             </w:r>
           </w:p>
         </w:tc>
@@ -4056,7 +6770,25 @@
                 <w:sz w:val="18"/>
                 <w:szCs w:val="18"/>
               </w:rPr>
-              <w:t>{{user_name}}</w:t>
+              <w:t>{{</w:t>
+            </w:r>
+            <w:proofErr w:type="spellStart"/>
+            <w:r>
+              <w:rPr>
+                <w:rFonts w:ascii="Nirmala UI" w:hAnsi="Nirmala UI" w:cs="Nirmala UI"/>
+                <w:sz w:val="18"/>
+                <w:szCs w:val="18"/>
+              </w:rPr>
+              <w:t>user_name</w:t>
+            </w:r>
+            <w:proofErr w:type="spellEnd"/>
+            <w:r>
+              <w:rPr>
+                <w:rFonts w:ascii="Nirmala UI" w:hAnsi="Nirmala UI" w:cs="Nirmala UI"/>
+                <w:sz w:val="18"/>
+                <w:szCs w:val="18"/>
+              </w:rPr>
+              <w:t>}}</w:t>
             </w:r>
           </w:p>
           <w:p>
@@ -4237,7 +6969,25 @@
                 <w:sz w:val="18"/>
                 <w:szCs w:val="18"/>
               </w:rPr>
-              <w:t>{{verify_user}}</w:t>
+              <w:t>{{</w:t>
+            </w:r>
+            <w:proofErr w:type="spellStart"/>
+            <w:r>
+              <w:rPr>
+                <w:rFonts w:ascii="Nirmala UI" w:hAnsi="Nirmala UI" w:cs="Nirmala UI"/>
+                <w:sz w:val="18"/>
+                <w:szCs w:val="18"/>
+              </w:rPr>
+              <w:t>verify_user</w:t>
+            </w:r>
+            <w:proofErr w:type="spellEnd"/>
+            <w:r>
+              <w:rPr>
+                <w:rFonts w:ascii="Nirmala UI" w:hAnsi="Nirmala UI" w:cs="Nirmala UI"/>
+                <w:sz w:val="18"/>
+                <w:szCs w:val="18"/>
+              </w:rPr>
+              <w:t>}}</w:t>
             </w:r>
           </w:p>
           <w:p>
@@ -4267,8 +7017,6 @@
               </w:rPr>
               <w:t xml:space="preserve">          </w:t>
             </w:r>
-            <w:bookmarkStart w:id="0" w:name="_GoBack"/>
-            <w:bookmarkEnd w:id="0"/>
             <w:r>
               <w:rPr>
                 <w:rFonts w:ascii="Nirmala UI" w:eastAsia="Times New Roman" w:hAnsi="Nirmala UI" w:cs="Nirmala UI"/>

</xml_diff>